<commit_message>
Updated application form Edited index.md with Bert's contact details
</commit_message>
<xml_diff>
--- a/PorecampApplicationForm.docx
+++ b/PorecampApplicationForm.docx
@@ -1,6 +1,6 @@
 
 <file path=word/document.xml><?xml version="1.0" encoding="utf-8"?>
-<w:document xmlns:wpc="http://schemas.microsoft.com/office/word/2010/wordprocessingCanvas" xmlns:mo="http://schemas.microsoft.com/office/mac/office/2008/main" xmlns:mc="http://schemas.openxmlformats.org/markup-compatibility/2006" xmlns:mv="urn:schemas-microsoft-com:mac:vml" xmlns:o="urn:schemas-microsoft-com:office:office" xmlns:r="http://schemas.openxmlformats.org/officeDocument/2006/relationships" xmlns:m="http://schemas.openxmlformats.org/officeDocument/2006/math" xmlns:v="urn:schemas-microsoft-com:vml" xmlns:wp14="http://schemas.microsoft.com/office/word/2010/wordprocessingDrawing" xmlns:wp="http://schemas.openxmlformats.org/drawingml/2006/wordprocessingDrawing" xmlns:w10="urn:schemas-microsoft-com:office:word" xmlns:w="http://schemas.openxmlformats.org/wordprocessingml/2006/main" xmlns:w14="http://schemas.microsoft.com/office/word/2010/wordml" xmlns:wpg="http://schemas.microsoft.com/office/word/2010/wordprocessingGroup" xmlns:wpi="http://schemas.microsoft.com/office/word/2010/wordprocessingInk" xmlns:wne="http://schemas.microsoft.com/office/word/2006/wordml" xmlns:wps="http://schemas.microsoft.com/office/word/2010/wordprocessingShape" mc:Ignorable="w14 wp14">
+<w:document xmlns:wpc="http://schemas.microsoft.com/office/word/2010/wordprocessingCanvas" xmlns:mc="http://schemas.openxmlformats.org/markup-compatibility/2006" xmlns:o="urn:schemas-microsoft-com:office:office" xmlns:r="http://schemas.openxmlformats.org/officeDocument/2006/relationships" xmlns:m="http://schemas.openxmlformats.org/officeDocument/2006/math" xmlns:v="urn:schemas-microsoft-com:vml" xmlns:wp14="http://schemas.microsoft.com/office/word/2010/wordprocessingDrawing" xmlns:wp="http://schemas.openxmlformats.org/drawingml/2006/wordprocessingDrawing" xmlns:w10="urn:schemas-microsoft-com:office:word" xmlns:w="http://schemas.openxmlformats.org/wordprocessingml/2006/main" xmlns:w14="http://schemas.microsoft.com/office/word/2010/wordml" xmlns:w15="http://schemas.microsoft.com/office/word/2012/wordml" xmlns:wpg="http://schemas.microsoft.com/office/word/2010/wordprocessingGroup" xmlns:wpi="http://schemas.microsoft.com/office/word/2010/wordprocessingInk" xmlns:wne="http://schemas.microsoft.com/office/word/2006/wordml" xmlns:wps="http://schemas.microsoft.com/office/word/2010/wordprocessingShape" mc:Ignorable="w14 w15 wp14">
   <w:body>
     <w:p>
       <w:pPr>
@@ -115,8 +115,6 @@
         </w:rPr>
         <w:t>information</w:t>
       </w:r>
-      <w:bookmarkStart w:id="0" w:name="_GoBack"/>
-      <w:bookmarkEnd w:id="0"/>
       <w:r>
         <w:rPr>
           <w:rFonts w:ascii="Arial" w:eastAsia="Times New Roman" w:hAnsi="Arial" w:cs="Arial"/>
@@ -312,6 +310,146 @@
         </w:rPr>
         <w:t>PI (if applicable)</w:t>
       </w:r>
+      <w:r>
+        <w:rPr>
+          <w:rFonts w:ascii="Arial" w:eastAsia="Times New Roman" w:hAnsi="Arial" w:cs="Arial"/>
+          <w:b/>
+          <w:color w:val="000000"/>
+          <w:lang w:eastAsia="en-GB"/>
+        </w:rPr>
+        <w:t>:_________</w:t>
+      </w:r>
+      <w:r>
+        <w:rPr>
+          <w:rFonts w:ascii="Arial" w:eastAsia="Times New Roman" w:hAnsi="Arial" w:cs="Arial"/>
+          <w:b/>
+          <w:color w:val="000000"/>
+          <w:lang w:eastAsia="en-GB"/>
+        </w:rPr>
+        <w:t>_______________________________</w:t>
+      </w:r>
+      <w:r>
+        <w:rPr>
+          <w:rFonts w:ascii="Arial" w:eastAsia="Times New Roman" w:hAnsi="Arial" w:cs="Arial"/>
+          <w:b/>
+          <w:color w:val="000000"/>
+          <w:lang w:eastAsia="en-GB"/>
+        </w:rPr>
+        <w:t>__</w:t>
+      </w:r>
+    </w:p>
+    <w:p>
+      <w:pPr>
+        <w:spacing w:after="0" w:line="240" w:lineRule="auto"/>
+        <w:rPr>
+          <w:rFonts w:ascii="Arial" w:eastAsia="Times New Roman" w:hAnsi="Arial" w:cs="Arial"/>
+          <w:b/>
+          <w:color w:val="000000"/>
+          <w:lang w:eastAsia="en-GB"/>
+        </w:rPr>
+      </w:pPr>
+    </w:p>
+    <w:p>
+      <w:pPr>
+        <w:spacing w:after="0" w:line="240" w:lineRule="auto"/>
+        <w:rPr>
+          <w:rFonts w:ascii="Arial" w:eastAsia="Times New Roman" w:hAnsi="Arial" w:cs="Arial"/>
+          <w:b/>
+          <w:color w:val="000000"/>
+          <w:lang w:eastAsia="en-GB"/>
+        </w:rPr>
+      </w:pPr>
+      <w:r>
+        <w:rPr>
+          <w:rFonts w:ascii="Arial" w:eastAsia="Times New Roman" w:hAnsi="Arial" w:cs="Arial"/>
+          <w:b/>
+          <w:color w:val="000000"/>
+          <w:lang w:eastAsia="en-GB"/>
+        </w:rPr>
+        <w:t xml:space="preserve">Are you a member of the </w:t>
+      </w:r>
+      <w:proofErr w:type="spellStart"/>
+      <w:r>
+        <w:rPr>
+          <w:rFonts w:ascii="Arial" w:eastAsia="Times New Roman" w:hAnsi="Arial" w:cs="Arial"/>
+          <w:b/>
+          <w:color w:val="000000"/>
+          <w:lang w:eastAsia="en-GB"/>
+        </w:rPr>
+        <w:t>MinION</w:t>
+      </w:r>
+      <w:proofErr w:type="spellEnd"/>
+      <w:r>
+        <w:rPr>
+          <w:rFonts w:ascii="Arial" w:eastAsia="Times New Roman" w:hAnsi="Arial" w:cs="Arial"/>
+          <w:b/>
+          <w:color w:val="000000"/>
+          <w:lang w:eastAsia="en-GB"/>
+        </w:rPr>
+        <w:t xml:space="preserve"> Access Programme?   Yes/No</w:t>
+      </w:r>
+    </w:p>
+    <w:p>
+      <w:pPr>
+        <w:spacing w:after="0" w:line="240" w:lineRule="auto"/>
+        <w:rPr>
+          <w:rFonts w:ascii="Arial" w:eastAsia="Times New Roman" w:hAnsi="Arial" w:cs="Arial"/>
+          <w:b/>
+          <w:color w:val="000000"/>
+          <w:lang w:eastAsia="en-GB"/>
+        </w:rPr>
+      </w:pPr>
+    </w:p>
+    <w:p>
+      <w:pPr>
+        <w:spacing w:after="0" w:line="240" w:lineRule="auto"/>
+        <w:rPr>
+          <w:rFonts w:ascii="Arial" w:eastAsia="Times New Roman" w:hAnsi="Arial" w:cs="Arial"/>
+          <w:b/>
+          <w:color w:val="000000"/>
+          <w:lang w:eastAsia="en-GB"/>
+        </w:rPr>
+      </w:pPr>
+      <w:r>
+        <w:rPr>
+          <w:rFonts w:ascii="Arial" w:eastAsia="Times New Roman" w:hAnsi="Arial" w:cs="Arial"/>
+          <w:b/>
+          <w:color w:val="000000"/>
+          <w:lang w:eastAsia="en-GB"/>
+        </w:rPr>
+        <w:t>Please rate your level of expertise in these areas (1 = absolute beginner, 10 = expert):</w:t>
+      </w:r>
+    </w:p>
+    <w:p>
+      <w:pPr>
+        <w:spacing w:after="0" w:line="240" w:lineRule="auto"/>
+        <w:rPr>
+          <w:rFonts w:ascii="Arial" w:eastAsia="Times New Roman" w:hAnsi="Arial" w:cs="Arial"/>
+          <w:b/>
+          <w:color w:val="000000"/>
+          <w:lang w:eastAsia="en-GB"/>
+        </w:rPr>
+      </w:pPr>
+    </w:p>
+    <w:p>
+      <w:pPr>
+        <w:spacing w:after="0" w:line="240" w:lineRule="auto"/>
+        <w:rPr>
+          <w:rFonts w:ascii="Arial" w:eastAsia="Times New Roman" w:hAnsi="Arial" w:cs="Arial"/>
+          <w:b/>
+          <w:color w:val="000000"/>
+          <w:lang w:eastAsia="en-GB"/>
+        </w:rPr>
+      </w:pPr>
+      <w:r>
+        <w:rPr>
+          <w:rFonts w:ascii="Arial" w:eastAsia="Times New Roman" w:hAnsi="Arial" w:cs="Arial"/>
+          <w:b/>
+          <w:color w:val="000000"/>
+          <w:lang w:eastAsia="en-GB"/>
+        </w:rPr>
+        <w:t xml:space="preserve">[     </w:t>
+      </w:r>
       <w:proofErr w:type="gramStart"/>
       <w:r>
         <w:rPr>
@@ -320,7 +458,7 @@
           <w:color w:val="000000"/>
           <w:lang w:eastAsia="en-GB"/>
         </w:rPr>
-        <w:t>:_</w:t>
+        <w:t>]  DNA</w:t>
       </w:r>
       <w:proofErr w:type="gramEnd"/>
       <w:r>
@@ -330,130 +468,39 @@
           <w:color w:val="000000"/>
           <w:lang w:eastAsia="en-GB"/>
         </w:rPr>
-        <w:t>________</w:t>
-      </w:r>
-      <w:r>
-        <w:rPr>
-          <w:rFonts w:ascii="Arial" w:eastAsia="Times New Roman" w:hAnsi="Arial" w:cs="Arial"/>
-          <w:b/>
-          <w:color w:val="000000"/>
-          <w:lang w:eastAsia="en-GB"/>
-        </w:rPr>
-        <w:t>_______________________________</w:t>
-      </w:r>
-      <w:r>
-        <w:rPr>
-          <w:rFonts w:ascii="Arial" w:eastAsia="Times New Roman" w:hAnsi="Arial" w:cs="Arial"/>
-          <w:b/>
-          <w:color w:val="000000"/>
-          <w:lang w:eastAsia="en-GB"/>
-        </w:rPr>
-        <w:t>__</w:t>
-      </w:r>
-    </w:p>
-    <w:p>
-      <w:pPr>
-        <w:spacing w:after="0" w:line="240" w:lineRule="auto"/>
-        <w:rPr>
-          <w:rFonts w:ascii="Arial" w:eastAsia="Times New Roman" w:hAnsi="Arial" w:cs="Arial"/>
-          <w:b/>
-          <w:color w:val="000000"/>
-          <w:lang w:eastAsia="en-GB"/>
-        </w:rPr>
-      </w:pPr>
-    </w:p>
-    <w:p>
-      <w:pPr>
-        <w:spacing w:after="0" w:line="240" w:lineRule="auto"/>
-        <w:rPr>
-          <w:rFonts w:ascii="Arial" w:eastAsia="Times New Roman" w:hAnsi="Arial" w:cs="Arial"/>
-          <w:b/>
-          <w:color w:val="000000"/>
-          <w:lang w:eastAsia="en-GB"/>
-        </w:rPr>
-      </w:pPr>
-      <w:r>
-        <w:rPr>
-          <w:rFonts w:ascii="Arial" w:eastAsia="Times New Roman" w:hAnsi="Arial" w:cs="Arial"/>
-          <w:b/>
-          <w:color w:val="000000"/>
-          <w:lang w:eastAsia="en-GB"/>
-        </w:rPr>
-        <w:t xml:space="preserve">Are you a member of the </w:t>
-      </w:r>
-      <w:proofErr w:type="spellStart"/>
-      <w:r>
-        <w:rPr>
-          <w:rFonts w:ascii="Arial" w:eastAsia="Times New Roman" w:hAnsi="Arial" w:cs="Arial"/>
-          <w:b/>
-          <w:color w:val="000000"/>
-          <w:lang w:eastAsia="en-GB"/>
-        </w:rPr>
-        <w:t>MinION</w:t>
-      </w:r>
-      <w:proofErr w:type="spellEnd"/>
-      <w:r>
-        <w:rPr>
-          <w:rFonts w:ascii="Arial" w:eastAsia="Times New Roman" w:hAnsi="Arial" w:cs="Arial"/>
-          <w:b/>
-          <w:color w:val="000000"/>
-          <w:lang w:eastAsia="en-GB"/>
-        </w:rPr>
-        <w:t xml:space="preserve"> Access Programme?   Yes/No</w:t>
-      </w:r>
-    </w:p>
-    <w:p>
-      <w:pPr>
-        <w:spacing w:after="0" w:line="240" w:lineRule="auto"/>
-        <w:rPr>
-          <w:rFonts w:ascii="Arial" w:eastAsia="Times New Roman" w:hAnsi="Arial" w:cs="Arial"/>
-          <w:b/>
-          <w:color w:val="000000"/>
-          <w:lang w:eastAsia="en-GB"/>
-        </w:rPr>
-      </w:pPr>
-    </w:p>
-    <w:p>
-      <w:pPr>
-        <w:spacing w:after="0" w:line="240" w:lineRule="auto"/>
-        <w:rPr>
-          <w:rFonts w:ascii="Arial" w:eastAsia="Times New Roman" w:hAnsi="Arial" w:cs="Arial"/>
-          <w:b/>
-          <w:color w:val="000000"/>
-          <w:lang w:eastAsia="en-GB"/>
-        </w:rPr>
-      </w:pPr>
-      <w:r>
-        <w:rPr>
-          <w:rFonts w:ascii="Arial" w:eastAsia="Times New Roman" w:hAnsi="Arial" w:cs="Arial"/>
-          <w:b/>
-          <w:color w:val="000000"/>
-          <w:lang w:eastAsia="en-GB"/>
-        </w:rPr>
-        <w:t>Please rate your level of expertise in these areas (1 = absolute beginner, 10 = expert):</w:t>
-      </w:r>
-    </w:p>
-    <w:p>
-      <w:pPr>
-        <w:spacing w:after="0" w:line="240" w:lineRule="auto"/>
-        <w:rPr>
-          <w:rFonts w:ascii="Arial" w:eastAsia="Times New Roman" w:hAnsi="Arial" w:cs="Arial"/>
-          <w:b/>
-          <w:color w:val="000000"/>
-          <w:lang w:eastAsia="en-GB"/>
-        </w:rPr>
-      </w:pPr>
-    </w:p>
-    <w:p>
-      <w:pPr>
-        <w:spacing w:after="0" w:line="240" w:lineRule="auto"/>
-        <w:rPr>
-          <w:rFonts w:ascii="Arial" w:eastAsia="Times New Roman" w:hAnsi="Arial" w:cs="Arial"/>
-          <w:b/>
-          <w:color w:val="000000"/>
-          <w:lang w:eastAsia="en-GB"/>
-        </w:rPr>
-      </w:pPr>
+        <w:t xml:space="preserve"> molecular biology </w:t>
+      </w:r>
+    </w:p>
+    <w:p>
+      <w:pPr>
+        <w:spacing w:after="0" w:line="240" w:lineRule="auto"/>
+        <w:rPr>
+          <w:rFonts w:ascii="Arial" w:eastAsia="Times New Roman" w:hAnsi="Arial" w:cs="Arial"/>
+          <w:b/>
+          <w:color w:val="000000"/>
+          <w:lang w:eastAsia="en-GB"/>
+        </w:rPr>
+      </w:pPr>
+    </w:p>
+    <w:p>
+      <w:pPr>
+        <w:spacing w:after="0" w:line="240" w:lineRule="auto"/>
+        <w:rPr>
+          <w:rFonts w:ascii="Arial" w:eastAsia="Times New Roman" w:hAnsi="Arial" w:cs="Arial"/>
+          <w:b/>
+          <w:color w:val="000000"/>
+          <w:lang w:eastAsia="en-GB"/>
+        </w:rPr>
+      </w:pPr>
+      <w:r>
+        <w:rPr>
+          <w:rFonts w:ascii="Arial" w:eastAsia="Times New Roman" w:hAnsi="Arial" w:cs="Arial"/>
+          <w:b/>
+          <w:color w:val="000000"/>
+          <w:lang w:eastAsia="en-GB"/>
+        </w:rPr>
+        <w:t xml:space="preserve">[     </w:t>
+      </w:r>
       <w:proofErr w:type="gramStart"/>
       <w:r>
         <w:rPr>
@@ -462,7 +509,7 @@
           <w:color w:val="000000"/>
           <w:lang w:eastAsia="en-GB"/>
         </w:rPr>
-        <w:t>[     ]</w:t>
+        <w:t>]  Sequencing</w:t>
       </w:r>
       <w:proofErr w:type="gramEnd"/>
       <w:r>
@@ -472,49 +519,7 @@
           <w:color w:val="000000"/>
           <w:lang w:eastAsia="en-GB"/>
         </w:rPr>
-        <w:t xml:space="preserve">  DNA molecular biology </w:t>
-      </w:r>
-    </w:p>
-    <w:p>
-      <w:pPr>
-        <w:spacing w:after="0" w:line="240" w:lineRule="auto"/>
-        <w:rPr>
-          <w:rFonts w:ascii="Arial" w:eastAsia="Times New Roman" w:hAnsi="Arial" w:cs="Arial"/>
-          <w:b/>
-          <w:color w:val="000000"/>
-          <w:lang w:eastAsia="en-GB"/>
-        </w:rPr>
-      </w:pPr>
-    </w:p>
-    <w:p>
-      <w:pPr>
-        <w:spacing w:after="0" w:line="240" w:lineRule="auto"/>
-        <w:rPr>
-          <w:rFonts w:ascii="Arial" w:eastAsia="Times New Roman" w:hAnsi="Arial" w:cs="Arial"/>
-          <w:b/>
-          <w:color w:val="000000"/>
-          <w:lang w:eastAsia="en-GB"/>
-        </w:rPr>
-      </w:pPr>
-      <w:proofErr w:type="gramStart"/>
-      <w:r>
-        <w:rPr>
-          <w:rFonts w:ascii="Arial" w:eastAsia="Times New Roman" w:hAnsi="Arial" w:cs="Arial"/>
-          <w:b/>
-          <w:color w:val="000000"/>
-          <w:lang w:eastAsia="en-GB"/>
-        </w:rPr>
-        <w:t>[     ]</w:t>
-      </w:r>
-      <w:proofErr w:type="gramEnd"/>
-      <w:r>
-        <w:rPr>
-          <w:rFonts w:ascii="Arial" w:eastAsia="Times New Roman" w:hAnsi="Arial" w:cs="Arial"/>
-          <w:b/>
-          <w:color w:val="000000"/>
-          <w:lang w:eastAsia="en-GB"/>
-        </w:rPr>
-        <w:t xml:space="preserve">  Sequencing bioinformatics</w:t>
+        <w:t xml:space="preserve"> bioinformatics</w:t>
       </w:r>
     </w:p>
     <w:p>
@@ -565,31 +570,47 @@
         <w:rPr>
           <w:rFonts w:ascii="Arial" w:eastAsia="Times New Roman" w:hAnsi="Arial" w:cs="Arial"/>
           <w:b/>
-          <w:color w:val="000000"/>
-          <w:lang w:eastAsia="en-GB"/>
-        </w:rPr>
-      </w:pPr>
-      <w:proofErr w:type="gramStart"/>
-      <w:r>
-        <w:rPr>
-          <w:rFonts w:ascii="Arial" w:eastAsia="Times New Roman" w:hAnsi="Arial" w:cs="Arial"/>
-          <w:b/>
-          <w:color w:val="000000"/>
-          <w:lang w:eastAsia="en-GB"/>
-        </w:rPr>
-        <w:t>[    ]</w:t>
-      </w:r>
-      <w:proofErr w:type="gramEnd"/>
-      <w:r>
-        <w:rPr>
-          <w:rFonts w:ascii="Arial" w:eastAsia="Times New Roman" w:hAnsi="Arial" w:cs="Arial"/>
-          <w:b/>
-          <w:color w:val="000000"/>
-          <w:lang w:eastAsia="en-GB"/>
-        </w:rPr>
-        <w:t xml:space="preserve"> NERC £750 bursary (cost of course + £250 for accommodation and other costs)  – your research should fall into the NERC remit: </w:t>
-      </w:r>
-      <w:hyperlink r:id="rId6" w:history="1">
+          <w:color w:val="000000" w:themeColor="text1"/>
+          <w:lang w:eastAsia="en-GB"/>
+        </w:rPr>
+      </w:pPr>
+      <w:r>
+        <w:rPr>
+          <w:rFonts w:ascii="Arial" w:eastAsia="Times New Roman" w:hAnsi="Arial" w:cs="Arial"/>
+          <w:b/>
+          <w:color w:val="000000"/>
+          <w:lang w:eastAsia="en-GB"/>
+        </w:rPr>
+        <w:t>[    ] NERC £50</w:t>
+      </w:r>
+      <w:r>
+        <w:rPr>
+          <w:rFonts w:ascii="Arial" w:eastAsia="Times New Roman" w:hAnsi="Arial" w:cs="Arial"/>
+          <w:b/>
+          <w:color w:val="000000"/>
+          <w:lang w:eastAsia="en-GB"/>
+        </w:rPr>
+        <w:t xml:space="preserve">0 bursary (cost of course </w:t>
+      </w:r>
+      <w:r>
+        <w:rPr>
+          <w:rFonts w:ascii="Arial" w:eastAsia="Times New Roman" w:hAnsi="Arial" w:cs="Arial"/>
+          <w:b/>
+          <w:color w:val="000000"/>
+          <w:lang w:eastAsia="en-GB"/>
+        </w:rPr>
+        <w:t>only</w:t>
+      </w:r>
+      <w:r>
+        <w:rPr>
+          <w:rFonts w:ascii="Arial" w:eastAsia="Times New Roman" w:hAnsi="Arial" w:cs="Arial"/>
+          <w:b/>
+          <w:color w:val="000000"/>
+          <w:lang w:eastAsia="en-GB"/>
+        </w:rPr>
+        <w:t xml:space="preserve">)  – your research should fall into the NERC remit: </w:t>
+      </w:r>
+      <w:hyperlink r:id="rId5" w:history="1">
         <w:r>
           <w:rPr>
             <w:rStyle w:val="Hyperlink"/>
@@ -600,98 +621,220 @@
           <w:t>http://www.nerc.ac.uk/research/portfolio/remit/</w:t>
         </w:r>
       </w:hyperlink>
-    </w:p>
-    <w:p>
-      <w:pPr>
-        <w:spacing w:after="0" w:line="240" w:lineRule="auto"/>
-        <w:rPr>
-          <w:rFonts w:ascii="Arial" w:eastAsia="Times New Roman" w:hAnsi="Arial" w:cs="Arial"/>
-          <w:b/>
-          <w:color w:val="000000"/>
-          <w:lang w:eastAsia="en-GB"/>
-        </w:rPr>
-      </w:pPr>
-    </w:p>
-    <w:p>
-      <w:pPr>
-        <w:spacing w:after="0" w:line="240" w:lineRule="auto"/>
-        <w:rPr>
-          <w:rFonts w:ascii="Arial" w:eastAsia="Times New Roman" w:hAnsi="Arial" w:cs="Arial"/>
-          <w:b/>
-          <w:color w:val="000000"/>
-          <w:lang w:eastAsia="en-GB"/>
-        </w:rPr>
-      </w:pPr>
-      <w:proofErr w:type="gramStart"/>
-      <w:r>
-        <w:rPr>
-          <w:rFonts w:ascii="Arial" w:eastAsia="Times New Roman" w:hAnsi="Arial" w:cs="Arial"/>
-          <w:b/>
-          <w:color w:val="000000"/>
-          <w:lang w:eastAsia="en-GB"/>
-        </w:rPr>
-        <w:t>[    ]</w:t>
-      </w:r>
-      <w:proofErr w:type="gramEnd"/>
-      <w:r>
-        <w:rPr>
-          <w:rFonts w:ascii="Arial" w:eastAsia="Times New Roman" w:hAnsi="Arial" w:cs="Arial"/>
-          <w:b/>
-          <w:color w:val="000000"/>
-          <w:lang w:eastAsia="en-GB"/>
-        </w:rPr>
-        <w:t xml:space="preserve"> CLIMB £500 bursary (cost of course only) – your research should fall into the area of medical microbial genomics or bioinformatics.</w:t>
-      </w:r>
-    </w:p>
-    <w:p>
-      <w:pPr>
-        <w:spacing w:after="0" w:line="240" w:lineRule="auto"/>
-        <w:rPr>
-          <w:rFonts w:ascii="Arial" w:eastAsia="Times New Roman" w:hAnsi="Arial" w:cs="Arial"/>
-          <w:b/>
-          <w:color w:val="000000"/>
-          <w:lang w:eastAsia="en-GB"/>
-        </w:rPr>
-      </w:pPr>
-    </w:p>
-    <w:p>
-      <w:pPr>
-        <w:spacing w:after="0" w:line="240" w:lineRule="auto"/>
-        <w:rPr>
-          <w:rFonts w:ascii="Arial" w:eastAsia="Times New Roman" w:hAnsi="Arial" w:cs="Arial"/>
-          <w:b/>
-          <w:color w:val="000000"/>
-          <w:lang w:eastAsia="en-GB"/>
-        </w:rPr>
-      </w:pPr>
-      <w:r>
-        <w:rPr>
-          <w:rFonts w:ascii="Arial" w:eastAsia="Times New Roman" w:hAnsi="Arial" w:cs="Arial"/>
-          <w:b/>
-          <w:color w:val="000000"/>
-          <w:lang w:eastAsia="en-GB"/>
-        </w:rPr>
-        <w:t xml:space="preserve">If you ticked yes to either of these options, would you still attend if you had to </w:t>
-      </w:r>
-      <w:proofErr w:type="gramStart"/>
-      <w:r>
-        <w:rPr>
-          <w:rFonts w:ascii="Arial" w:eastAsia="Times New Roman" w:hAnsi="Arial" w:cs="Arial"/>
-          <w:b/>
-          <w:color w:val="000000"/>
-          <w:lang w:eastAsia="en-GB"/>
-        </w:rPr>
-        <w:t>self fund</w:t>
-      </w:r>
-      <w:proofErr w:type="gramEnd"/>
-      <w:r>
-        <w:rPr>
-          <w:rFonts w:ascii="Arial" w:eastAsia="Times New Roman" w:hAnsi="Arial" w:cs="Arial"/>
-          <w:b/>
-          <w:color w:val="000000"/>
-          <w:lang w:eastAsia="en-GB"/>
-        </w:rPr>
-        <w:t>?  (</w:t>
+      <w:r>
+        <w:rPr>
+          <w:rStyle w:val="Hyperlink"/>
+          <w:rFonts w:ascii="Arial" w:eastAsia="Times New Roman" w:hAnsi="Arial" w:cs="Arial"/>
+          <w:color w:val="000000" w:themeColor="text1"/>
+          <w:u w:val="none"/>
+          <w:lang w:eastAsia="en-GB"/>
+        </w:rPr>
+        <w:t xml:space="preserve"> </w:t>
+      </w:r>
+      <w:r>
+        <w:rPr>
+          <w:rStyle w:val="Hyperlink"/>
+          <w:rFonts w:ascii="Arial" w:eastAsia="Times New Roman" w:hAnsi="Arial" w:cs="Arial"/>
+          <w:b/>
+          <w:color w:val="000000" w:themeColor="text1"/>
+          <w:u w:val="none"/>
+          <w:lang w:eastAsia="en-GB"/>
+        </w:rPr>
+        <w:t xml:space="preserve">(please </w:t>
+      </w:r>
+      <w:r>
+        <w:rPr>
+          <w:rStyle w:val="Hyperlink"/>
+          <w:rFonts w:ascii="Arial" w:eastAsia="Times New Roman" w:hAnsi="Arial" w:cs="Arial"/>
+          <w:b/>
+          <w:color w:val="000000" w:themeColor="text1"/>
+          <w:u w:val="none"/>
+          <w:lang w:eastAsia="en-GB"/>
+        </w:rPr>
+        <w:t xml:space="preserve">send this form to </w:t>
+      </w:r>
+      <w:r>
+        <w:rPr>
+          <w:rStyle w:val="Hyperlink"/>
+          <w:rFonts w:ascii="Arial" w:eastAsia="Times New Roman" w:hAnsi="Arial" w:cs="Arial"/>
+          <w:b/>
+          <w:color w:val="000000" w:themeColor="text1"/>
+          <w:u w:val="none"/>
+          <w:lang w:eastAsia="en-GB"/>
+        </w:rPr>
+        <w:t xml:space="preserve"> </w:t>
+      </w:r>
+      <w:hyperlink r:id="rId6" w:history="1">
+        <w:r>
+          <w:rPr>
+            <w:rStyle w:val="Hyperlink"/>
+            <w:rFonts w:ascii="Arial" w:eastAsia="Times New Roman" w:hAnsi="Arial" w:cs="Arial"/>
+            <w:b/>
+            <w:lang w:eastAsia="en-GB"/>
+          </w:rPr>
+          <w:t>bert.overduin@ed.ac.uk</w:t>
+        </w:r>
+      </w:hyperlink>
+      <w:r>
+        <w:rPr>
+          <w:rStyle w:val="Hyperlink"/>
+          <w:rFonts w:ascii="Arial" w:eastAsia="Times New Roman" w:hAnsi="Arial" w:cs="Arial"/>
+          <w:b/>
+          <w:color w:val="000000" w:themeColor="text1"/>
+          <w:u w:val="none"/>
+          <w:lang w:eastAsia="en-GB"/>
+        </w:rPr>
+        <w:t xml:space="preserve"> and </w:t>
+      </w:r>
+      <w:r>
+        <w:rPr>
+          <w:rStyle w:val="Hyperlink"/>
+          <w:rFonts w:ascii="Arial" w:eastAsia="Times New Roman" w:hAnsi="Arial" w:cs="Arial"/>
+          <w:b/>
+          <w:color w:val="000000" w:themeColor="text1"/>
+          <w:u w:val="none"/>
+          <w:lang w:eastAsia="en-GB"/>
+        </w:rPr>
+        <w:fldChar w:fldCharType="begin"/>
+      </w:r>
+      <w:r>
+        <w:rPr>
+          <w:rStyle w:val="Hyperlink"/>
+          <w:rFonts w:ascii="Arial" w:eastAsia="Times New Roman" w:hAnsi="Arial" w:cs="Arial"/>
+          <w:b/>
+          <w:color w:val="000000" w:themeColor="text1"/>
+          <w:u w:val="none"/>
+          <w:lang w:eastAsia="en-GB"/>
+        </w:rPr>
+        <w:instrText xml:space="preserve"> HYPERLINK "mailto:</w:instrText>
+      </w:r>
+      <w:r>
+        <w:rPr>
+          <w:rStyle w:val="Hyperlink"/>
+          <w:rFonts w:ascii="Arial" w:eastAsia="Times New Roman" w:hAnsi="Arial" w:cs="Arial"/>
+          <w:b/>
+          <w:color w:val="000000" w:themeColor="text1"/>
+          <w:u w:val="none"/>
+          <w:lang w:eastAsia="en-GB"/>
+        </w:rPr>
+        <w:instrText>courses@microbesng.uk</w:instrText>
+      </w:r>
+      <w:r>
+        <w:rPr>
+          <w:rStyle w:val="Hyperlink"/>
+          <w:rFonts w:ascii="Arial" w:eastAsia="Times New Roman" w:hAnsi="Arial" w:cs="Arial"/>
+          <w:b/>
+          <w:color w:val="000000" w:themeColor="text1"/>
+          <w:u w:val="none"/>
+          <w:lang w:eastAsia="en-GB"/>
+        </w:rPr>
+        <w:instrText xml:space="preserve">" </w:instrText>
+      </w:r>
+      <w:r>
+        <w:rPr>
+          <w:rStyle w:val="Hyperlink"/>
+          <w:rFonts w:ascii="Arial" w:eastAsia="Times New Roman" w:hAnsi="Arial" w:cs="Arial"/>
+          <w:b/>
+          <w:color w:val="000000" w:themeColor="text1"/>
+          <w:u w:val="none"/>
+          <w:lang w:eastAsia="en-GB"/>
+        </w:rPr>
+        <w:fldChar w:fldCharType="separate"/>
+      </w:r>
+      <w:r>
+        <w:rPr>
+          <w:rStyle w:val="Hyperlink"/>
+          <w:rFonts w:ascii="Arial" w:eastAsia="Times New Roman" w:hAnsi="Arial" w:cs="Arial"/>
+          <w:b/>
+          <w:lang w:eastAsia="en-GB"/>
+        </w:rPr>
+        <w:t>courses@microbesng.uk</w:t>
+      </w:r>
+      <w:r>
+        <w:rPr>
+          <w:rStyle w:val="Hyperlink"/>
+          <w:rFonts w:ascii="Arial" w:eastAsia="Times New Roman" w:hAnsi="Arial" w:cs="Arial"/>
+          <w:b/>
+          <w:color w:val="000000" w:themeColor="text1"/>
+          <w:u w:val="none"/>
+          <w:lang w:eastAsia="en-GB"/>
+        </w:rPr>
+        <w:fldChar w:fldCharType="end"/>
+      </w:r>
+      <w:bookmarkStart w:id="0" w:name="_GoBack"/>
+      <w:bookmarkEnd w:id="0"/>
+      <w:r>
+        <w:rPr>
+          <w:rStyle w:val="Hyperlink"/>
+          <w:rFonts w:ascii="Arial" w:eastAsia="Times New Roman" w:hAnsi="Arial" w:cs="Arial"/>
+          <w:b/>
+          <w:color w:val="000000" w:themeColor="text1"/>
+          <w:u w:val="none"/>
+          <w:lang w:eastAsia="en-GB"/>
+        </w:rPr>
+        <w:t>)</w:t>
+      </w:r>
+    </w:p>
+    <w:p>
+      <w:pPr>
+        <w:spacing w:after="0" w:line="240" w:lineRule="auto"/>
+        <w:rPr>
+          <w:rFonts w:ascii="Arial" w:eastAsia="Times New Roman" w:hAnsi="Arial" w:cs="Arial"/>
+          <w:b/>
+          <w:color w:val="000000"/>
+          <w:lang w:eastAsia="en-GB"/>
+        </w:rPr>
+      </w:pPr>
+    </w:p>
+    <w:p>
+      <w:pPr>
+        <w:spacing w:after="0" w:line="240" w:lineRule="auto"/>
+        <w:rPr>
+          <w:rFonts w:ascii="Arial" w:eastAsia="Times New Roman" w:hAnsi="Arial" w:cs="Arial"/>
+          <w:b/>
+          <w:color w:val="000000"/>
+          <w:lang w:eastAsia="en-GB"/>
+        </w:rPr>
+      </w:pPr>
+      <w:r>
+        <w:rPr>
+          <w:rFonts w:ascii="Arial" w:eastAsia="Times New Roman" w:hAnsi="Arial" w:cs="Arial"/>
+          <w:b/>
+          <w:color w:val="000000"/>
+          <w:lang w:eastAsia="en-GB"/>
+        </w:rPr>
+        <w:t>[    ] CLIMB £500 bursary (cost of course only) – your research should fall into the area of medical microbial genomics or bioinformatics.</w:t>
+      </w:r>
+    </w:p>
+    <w:p>
+      <w:pPr>
+        <w:spacing w:after="0" w:line="240" w:lineRule="auto"/>
+        <w:rPr>
+          <w:rFonts w:ascii="Arial" w:eastAsia="Times New Roman" w:hAnsi="Arial" w:cs="Arial"/>
+          <w:b/>
+          <w:color w:val="000000"/>
+          <w:lang w:eastAsia="en-GB"/>
+        </w:rPr>
+      </w:pPr>
+    </w:p>
+    <w:p>
+      <w:pPr>
+        <w:spacing w:after="0" w:line="240" w:lineRule="auto"/>
+        <w:rPr>
+          <w:rFonts w:ascii="Arial" w:eastAsia="Times New Roman" w:hAnsi="Arial" w:cs="Arial"/>
+          <w:b/>
+          <w:color w:val="000000"/>
+          <w:lang w:eastAsia="en-GB"/>
+        </w:rPr>
+      </w:pPr>
+      <w:r>
+        <w:rPr>
+          <w:rFonts w:ascii="Arial" w:eastAsia="Times New Roman" w:hAnsi="Arial" w:cs="Arial"/>
+          <w:b/>
+          <w:color w:val="000000"/>
+          <w:lang w:eastAsia="en-GB"/>
+        </w:rPr>
+        <w:t>If you ticked yes to either of these options, would you still attend if you had to self fund?  (</w:t>
       </w:r>
       <w:proofErr w:type="gramStart"/>
       <w:r>
@@ -1390,27 +1533,7 @@
           <w:color w:val="000000"/>
           <w:lang w:eastAsia="en-GB"/>
         </w:rPr>
-        <w:t xml:space="preserve">? Please note that any data generated during the course will be released openly, therefore anything you would not be happy to have released </w:t>
-      </w:r>
-      <w:proofErr w:type="gramStart"/>
-      <w:r>
-        <w:rPr>
-          <w:rFonts w:ascii="Arial" w:eastAsia="Times New Roman" w:hAnsi="Arial" w:cs="Arial"/>
-          <w:b/>
-          <w:color w:val="000000"/>
-          <w:lang w:eastAsia="en-GB"/>
-        </w:rPr>
-        <w:t>do</w:t>
-      </w:r>
-      <w:proofErr w:type="gramEnd"/>
-      <w:r>
-        <w:rPr>
-          <w:rFonts w:ascii="Arial" w:eastAsia="Times New Roman" w:hAnsi="Arial" w:cs="Arial"/>
-          <w:b/>
-          <w:color w:val="000000"/>
-          <w:lang w:eastAsia="en-GB"/>
-        </w:rPr>
-        <w:t xml:space="preserve"> not bring. Please detail a) the type of sample b) basic information about DNA volumes and QC c) any potential biosafety implications of this sample type.</w:t>
+        <w:t>? Please note that any data generated during the course will be released openly, therefore anything you would not be happy to have released do not bring. Please detail a) the type of sample b) basic information about DNA volumes and QC c) any potential biosafety implications of this sample type.</w:t>
       </w:r>
     </w:p>
     <w:p>
@@ -1691,8 +1814,8 @@
 </file>
 
 <file path=word/numbering.xml><?xml version="1.0" encoding="utf-8"?>
-<w:numbering xmlns:wpc="http://schemas.microsoft.com/office/word/2010/wordprocessingCanvas" xmlns:mo="http://schemas.microsoft.com/office/mac/office/2008/main" xmlns:mc="http://schemas.openxmlformats.org/markup-compatibility/2006" xmlns:mv="urn:schemas-microsoft-com:mac:vml" xmlns:o="urn:schemas-microsoft-com:office:office" xmlns:r="http://schemas.openxmlformats.org/officeDocument/2006/relationships" xmlns:m="http://schemas.openxmlformats.org/officeDocument/2006/math" xmlns:v="urn:schemas-microsoft-com:vml" xmlns:wp14="http://schemas.microsoft.com/office/word/2010/wordprocessingDrawing" xmlns:wp="http://schemas.openxmlformats.org/drawingml/2006/wordprocessingDrawing" xmlns:w10="urn:schemas-microsoft-com:office:word" xmlns:w="http://schemas.openxmlformats.org/wordprocessingml/2006/main" xmlns:w14="http://schemas.microsoft.com/office/word/2010/wordml" xmlns:wpg="http://schemas.microsoft.com/office/word/2010/wordprocessingGroup" xmlns:wpi="http://schemas.microsoft.com/office/word/2010/wordprocessingInk" xmlns:wne="http://schemas.microsoft.com/office/word/2006/wordml" xmlns:wps="http://schemas.microsoft.com/office/word/2010/wordprocessingShape" mc:Ignorable="w14 wp14">
-  <w:abstractNum w:abstractNumId="0">
+<w:numbering xmlns:wpc="http://schemas.microsoft.com/office/word/2010/wordprocessingCanvas" xmlns:mc="http://schemas.openxmlformats.org/markup-compatibility/2006" xmlns:o="urn:schemas-microsoft-com:office:office" xmlns:r="http://schemas.openxmlformats.org/officeDocument/2006/relationships" xmlns:m="http://schemas.openxmlformats.org/officeDocument/2006/math" xmlns:v="urn:schemas-microsoft-com:vml" xmlns:wp14="http://schemas.microsoft.com/office/word/2010/wordprocessingDrawing" xmlns:wp="http://schemas.openxmlformats.org/drawingml/2006/wordprocessingDrawing" xmlns:w10="urn:schemas-microsoft-com:office:word" xmlns:w="http://schemas.openxmlformats.org/wordprocessingml/2006/main" xmlns:w14="http://schemas.microsoft.com/office/word/2010/wordml" xmlns:w15="http://schemas.microsoft.com/office/word/2012/wordml" xmlns:wpg="http://schemas.microsoft.com/office/word/2010/wordprocessingGroup" xmlns:wpi="http://schemas.microsoft.com/office/word/2010/wordprocessingInk" xmlns:wne="http://schemas.microsoft.com/office/word/2006/wordml" xmlns:wps="http://schemas.microsoft.com/office/word/2010/wordprocessingShape" mc:Ignorable="w14 w15 wp14">
+  <w:abstractNum w:abstractNumId="0" w15:restartNumberingAfterBreak="0">
     <w:nsid w:val="2C5C7809"/>
     <w:multiLevelType w:val="multilevel"/>
     <w:tmpl w:val="813AEED8"/>
@@ -1848,7 +1971,7 @@
 </file>
 
 <file path=word/styles.xml><?xml version="1.0" encoding="utf-8"?>
-<w:styles xmlns:mc="http://schemas.openxmlformats.org/markup-compatibility/2006" xmlns:r="http://schemas.openxmlformats.org/officeDocument/2006/relationships" xmlns:w="http://schemas.openxmlformats.org/wordprocessingml/2006/main" xmlns:w14="http://schemas.microsoft.com/office/word/2010/wordml" mc:Ignorable="w14">
+<w:styles xmlns:mc="http://schemas.openxmlformats.org/markup-compatibility/2006" xmlns:r="http://schemas.openxmlformats.org/officeDocument/2006/relationships" xmlns:w="http://schemas.openxmlformats.org/wordprocessingml/2006/main" xmlns:w14="http://schemas.microsoft.com/office/word/2010/wordml" xmlns:w15="http://schemas.microsoft.com/office/word/2012/wordml" mc:Ignorable="w14 w15">
   <w:docDefaults>
     <w:rPrDefault>
       <w:rPr>
@@ -1864,345 +1987,369 @@
       </w:pPr>
     </w:pPrDefault>
   </w:docDefaults>
-  <w:latentStyles w:defLockedState="0" w:defUIPriority="99" w:defSemiHidden="1" w:defUnhideWhenUsed="1" w:defQFormat="0" w:count="276">
-    <w:lsdException w:name="Normal" w:semiHidden="0" w:uiPriority="0" w:unhideWhenUsed="0" w:qFormat="1"/>
-    <w:lsdException w:name="heading 1" w:semiHidden="0" w:uiPriority="9" w:unhideWhenUsed="0" w:qFormat="1"/>
-    <w:lsdException w:name="heading 2" w:uiPriority="9" w:qFormat="1"/>
-    <w:lsdException w:name="heading 3" w:uiPriority="9" w:qFormat="1"/>
-    <w:lsdException w:name="heading 4" w:uiPriority="9" w:qFormat="1"/>
-    <w:lsdException w:name="heading 5" w:uiPriority="9" w:qFormat="1"/>
-    <w:lsdException w:name="heading 6" w:uiPriority="9" w:qFormat="1"/>
-    <w:lsdException w:name="heading 7" w:uiPriority="9" w:qFormat="1"/>
-    <w:lsdException w:name="heading 8" w:uiPriority="9" w:qFormat="1"/>
-    <w:lsdException w:name="heading 9" w:uiPriority="9" w:qFormat="1"/>
-    <w:lsdException w:name="toc 1" w:uiPriority="39"/>
-    <w:lsdException w:name="toc 2" w:uiPriority="39"/>
-    <w:lsdException w:name="toc 3" w:uiPriority="39"/>
-    <w:lsdException w:name="toc 4" w:uiPriority="39"/>
-    <w:lsdException w:name="toc 5" w:uiPriority="39"/>
-    <w:lsdException w:name="toc 6" w:uiPriority="39"/>
-    <w:lsdException w:name="toc 7" w:uiPriority="39"/>
-    <w:lsdException w:name="toc 8" w:uiPriority="39"/>
-    <w:lsdException w:name="toc 9" w:uiPriority="39"/>
-    <w:lsdException w:name="caption" w:uiPriority="35" w:qFormat="1"/>
-    <w:lsdException w:name="Title" w:semiHidden="0" w:uiPriority="10" w:unhideWhenUsed="0" w:qFormat="1"/>
-    <w:lsdException w:name="Default Paragraph Font" w:uiPriority="1"/>
-    <w:lsdException w:name="Subtitle" w:semiHidden="0" w:uiPriority="11" w:unhideWhenUsed="0" w:qFormat="1"/>
-    <w:lsdException w:name="Strong" w:semiHidden="0" w:uiPriority="22" w:unhideWhenUsed="0" w:qFormat="1"/>
-    <w:lsdException w:name="Emphasis" w:semiHidden="0" w:uiPriority="20" w:unhideWhenUsed="0" w:qFormat="1"/>
-    <w:lsdException w:name="Table Grid" w:semiHidden="0" w:uiPriority="59" w:unhideWhenUsed="0"/>
-    <w:lsdException w:name="Placeholder Text" w:unhideWhenUsed="0"/>
-    <w:lsdException w:name="No Spacing" w:semiHidden="0" w:uiPriority="1" w:unhideWhenUsed="0" w:qFormat="1"/>
-    <w:lsdException w:name="Light Shading" w:semiHidden="0" w:uiPriority="60" w:unhideWhenUsed="0"/>
-    <w:lsdException w:name="Light List" w:semiHidden="0" w:uiPriority="61" w:unhideWhenUsed="0"/>
-    <w:lsdException w:name="Light Grid" w:semiHidden="0" w:uiPriority="62" w:unhideWhenUsed="0"/>
-    <w:lsdException w:name="Medium Shading 1" w:semiHidden="0" w:uiPriority="63" w:unhideWhenUsed="0"/>
-    <w:lsdException w:name="Medium Shading 2" w:semiHidden="0" w:uiPriority="64" w:unhideWhenUsed="0"/>
-    <w:lsdException w:name="Medium List 1" w:semiHidden="0" w:uiPriority="65" w:unhideWhenUsed="0"/>
-    <w:lsdException w:name="Medium List 2" w:semiHidden="0" w:uiPriority="66" w:unhideWhenUsed="0"/>
-    <w:lsdException w:name="Medium Grid 1" w:semiHidden="0" w:uiPriority="67" w:unhideWhenUsed="0"/>
-    <w:lsdException w:name="Medium Grid 2" w:semiHidden="0" w:uiPriority="68" w:unhideWhenUsed="0"/>
-    <w:lsdException w:name="Medium Grid 3" w:semiHidden="0" w:uiPriority="69" w:unhideWhenUsed="0"/>
-    <w:lsdException w:name="Dark List" w:semiHidden="0" w:uiPriority="70" w:unhideWhenUsed="0"/>
-    <w:lsdException w:name="Colorful Shading" w:semiHidden="0" w:uiPriority="71" w:unhideWhenUsed="0"/>
-    <w:lsdException w:name="Colorful List" w:semiHidden="0" w:uiPriority="72" w:unhideWhenUsed="0"/>
-    <w:lsdException w:name="Colorful Grid" w:semiHidden="0" w:uiPriority="73" w:unhideWhenUsed="0"/>
-    <w:lsdException w:name="Light Shading Accent 1" w:semiHidden="0" w:uiPriority="60" w:unhideWhenUsed="0"/>
-    <w:lsdException w:name="Light List Accent 1" w:semiHidden="0" w:uiPriority="61" w:unhideWhenUsed="0"/>
-    <w:lsdException w:name="Light Grid Accent 1" w:semiHidden="0" w:uiPriority="62" w:unhideWhenUsed="0"/>
-    <w:lsdException w:name="Medium Shading 1 Accent 1" w:semiHidden="0" w:uiPriority="63" w:unhideWhenUsed="0"/>
-    <w:lsdException w:name="Medium Shading 2 Accent 1" w:semiHidden="0" w:uiPriority="64" w:unhideWhenUsed="0"/>
-    <w:lsdException w:name="Medium List 1 Accent 1" w:semiHidden="0" w:uiPriority="65" w:unhideWhenUsed="0"/>
-    <w:lsdException w:name="Revision" w:unhideWhenUsed="0"/>
-    <w:lsdException w:name="List Paragraph" w:semiHidden="0" w:uiPriority="34" w:unhideWhenUsed="0" w:qFormat="1"/>
-    <w:lsdException w:name="Quote" w:semiHidden="0" w:uiPriority="29" w:unhideWhenUsed="0" w:qFormat="1"/>
-    <w:lsdException w:name="Intense Quote" w:semiHidden="0" w:uiPriority="30" w:unhideWhenUsed="0" w:qFormat="1"/>
-    <w:lsdException w:name="Medium List 2 Accent 1" w:semiHidden="0" w:uiPriority="66" w:unhideWhenUsed="0"/>
-    <w:lsdException w:name="Medium Grid 1 Accent 1" w:semiHidden="0" w:uiPriority="67" w:unhideWhenUsed="0"/>
-    <w:lsdException w:name="Medium Grid 2 Accent 1" w:semiHidden="0" w:uiPriority="68" w:unhideWhenUsed="0"/>
-    <w:lsdException w:name="Medium Grid 3 Accent 1" w:semiHidden="0" w:uiPriority="69" w:unhideWhenUsed="0"/>
-    <w:lsdException w:name="Dark List Accent 1" w:semiHidden="0" w:uiPriority="70" w:unhideWhenUsed="0"/>
-    <w:lsdException w:name="Colorful Shading Accent 1" w:semiHidden="0" w:uiPriority="71" w:unhideWhenUsed="0"/>
-    <w:lsdException w:name="Colorful List Accent 1" w:semiHidden="0" w:uiPriority="72" w:unhideWhenUsed="0"/>
-    <w:lsdException w:name="Colorful Grid Accent 1" w:semiHidden="0" w:uiPriority="73" w:unhideWhenUsed="0"/>
-    <w:lsdException w:name="Light Shading Accent 2" w:semiHidden="0" w:uiPriority="60" w:unhideWhenUsed="0"/>
-    <w:lsdException w:name="Light List Accent 2" w:semiHidden="0" w:uiPriority="61" w:unhideWhenUsed="0"/>
-    <w:lsdException w:name="Light Grid Accent 2" w:semiHidden="0" w:uiPriority="62" w:unhideWhenUsed="0"/>
-    <w:lsdException w:name="Medium Shading 1 Accent 2" w:semiHidden="0" w:uiPriority="63" w:unhideWhenUsed="0"/>
-    <w:lsdException w:name="Medium Shading 2 Accent 2" w:semiHidden="0" w:uiPriority="64" w:unhideWhenUsed="0"/>
-    <w:lsdException w:name="Medium List 1 Accent 2" w:semiHidden="0" w:uiPriority="65" w:unhideWhenUsed="0"/>
-    <w:lsdException w:name="Medium List 2 Accent 2" w:semiHidden="0" w:uiPriority="66" w:unhideWhenUsed="0"/>
-    <w:lsdException w:name="Medium Grid 1 Accent 2" w:semiHidden="0" w:uiPriority="67" w:unhideWhenUsed="0"/>
-    <w:lsdException w:name="Medium Grid 2 Accent 2" w:semiHidden="0" w:uiPriority="68" w:unhideWhenUsed="0"/>
-    <w:lsdException w:name="Medium Grid 3 Accent 2" w:semiHidden="0" w:uiPriority="69" w:unhideWhenUsed="0"/>
-    <w:lsdException w:name="Dark List Accent 2" w:semiHidden="0" w:uiPriority="70" w:unhideWhenUsed="0"/>
-    <w:lsdException w:name="Colorful Shading Accent 2" w:semiHidden="0" w:uiPriority="71" w:unhideWhenUsed="0"/>
-    <w:lsdException w:name="Colorful List Accent 2" w:semiHidden="0" w:uiPriority="72" w:unhideWhenUsed="0"/>
-    <w:lsdException w:name="Colorful Grid Accent 2" w:semiHidden="0" w:uiPriority="73" w:unhideWhenUsed="0"/>
-    <w:lsdException w:name="Light Shading Accent 3" w:semiHidden="0" w:uiPriority="60" w:unhideWhenUsed="0"/>
-    <w:lsdException w:name="Light List Accent 3" w:semiHidden="0" w:uiPriority="61" w:unhideWhenUsed="0"/>
-    <w:lsdException w:name="Light Grid Accent 3" w:semiHidden="0" w:uiPriority="62" w:unhideWhenUsed="0"/>
-    <w:lsdException w:name="Medium Shading 1 Accent 3" w:semiHidden="0" w:uiPriority="63" w:unhideWhenUsed="0"/>
-    <w:lsdException w:name="Medium Shading 2 Accent 3" w:semiHidden="0" w:uiPriority="64" w:unhideWhenUsed="0"/>
-    <w:lsdException w:name="Medium List 1 Accent 3" w:semiHidden="0" w:uiPriority="65" w:unhideWhenUsed="0"/>
-    <w:lsdException w:name="Medium List 2 Accent 3" w:semiHidden="0" w:uiPriority="66" w:unhideWhenUsed="0"/>
-    <w:lsdException w:name="Medium Grid 1 Accent 3" w:semiHidden="0" w:uiPriority="67" w:unhideWhenUsed="0"/>
-    <w:lsdException w:name="Medium Grid 2 Accent 3" w:semiHidden="0" w:uiPriority="68" w:unhideWhenUsed="0"/>
-    <w:lsdException w:name="Medium Grid 3 Accent 3" w:semiHidden="0" w:uiPriority="69" w:unhideWhenUsed="0"/>
-    <w:lsdException w:name="Dark List Accent 3" w:semiHidden="0" w:uiPriority="70" w:unhideWhenUsed="0"/>
-    <w:lsdException w:name="Colorful Shading Accent 3" w:semiHidden="0" w:uiPriority="71" w:unhideWhenUsed="0"/>
-    <w:lsdException w:name="Colorful List Accent 3" w:semiHidden="0" w:uiPriority="72" w:unhideWhenUsed="0"/>
-    <w:lsdException w:name="Colorful Grid Accent 3" w:semiHidden="0" w:uiPriority="73" w:unhideWhenUsed="0"/>
-    <w:lsdException w:name="Light Shading Accent 4" w:semiHidden="0" w:uiPriority="60" w:unhideWhenUsed="0"/>
-    <w:lsdException w:name="Light List Accent 4" w:semiHidden="0" w:uiPriority="61" w:unhideWhenUsed="0"/>
-    <w:lsdException w:name="Light Grid Accent 4" w:semiHidden="0" w:uiPriority="62" w:unhideWhenUsed="0"/>
-    <w:lsdException w:name="Medium Shading 1 Accent 4" w:semiHidden="0" w:uiPriority="63" w:unhideWhenUsed="0"/>
-    <w:lsdException w:name="Medium Shading 2 Accent 4" w:semiHidden="0" w:uiPriority="64" w:unhideWhenUsed="0"/>
-    <w:lsdException w:name="Medium List 1 Accent 4" w:semiHidden="0" w:uiPriority="65" w:unhideWhenUsed="0"/>
-    <w:lsdException w:name="Medium List 2 Accent 4" w:semiHidden="0" w:uiPriority="66" w:unhideWhenUsed="0"/>
-    <w:lsdException w:name="Medium Grid 1 Accent 4" w:semiHidden="0" w:uiPriority="67" w:unhideWhenUsed="0"/>
-    <w:lsdException w:name="Medium Grid 2 Accent 4" w:semiHidden="0" w:uiPriority="68" w:unhideWhenUsed="0"/>
-    <w:lsdException w:name="Medium Grid 3 Accent 4" w:semiHidden="0" w:uiPriority="69" w:unhideWhenUsed="0"/>
-    <w:lsdException w:name="Dark List Accent 4" w:semiHidden="0" w:uiPriority="70" w:unhideWhenUsed="0"/>
-    <w:lsdException w:name="Colorful Shading Accent 4" w:semiHidden="0" w:uiPriority="71" w:unhideWhenUsed="0"/>
-    <w:lsdException w:name="Colorful List Accent 4" w:semiHidden="0" w:uiPriority="72" w:unhideWhenUsed="0"/>
-    <w:lsdException w:name="Colorful Grid Accent 4" w:semiHidden="0" w:uiPriority="73" w:unhideWhenUsed="0"/>
-    <w:lsdException w:name="Light Shading Accent 5" w:semiHidden="0" w:uiPriority="60" w:unhideWhenUsed="0"/>
-    <w:lsdException w:name="Light List Accent 5" w:semiHidden="0" w:uiPriority="61" w:unhideWhenUsed="0"/>
-    <w:lsdException w:name="Light Grid Accent 5" w:semiHidden="0" w:uiPriority="62" w:unhideWhenUsed="0"/>
-    <w:lsdException w:name="Medium Shading 1 Accent 5" w:semiHidden="0" w:uiPriority="63" w:unhideWhenUsed="0"/>
-    <w:lsdException w:name="Medium Shading 2 Accent 5" w:semiHidden="0" w:uiPriority="64" w:unhideWhenUsed="0"/>
-    <w:lsdException w:name="Medium List 1 Accent 5" w:semiHidden="0" w:uiPriority="65" w:unhideWhenUsed="0"/>
-    <w:lsdException w:name="Medium List 2 Accent 5" w:semiHidden="0" w:uiPriority="66" w:unhideWhenUsed="0"/>
-    <w:lsdException w:name="Medium Grid 1 Accent 5" w:semiHidden="0" w:uiPriority="67" w:unhideWhenUsed="0"/>
-    <w:lsdException w:name="Medium Grid 2 Accent 5" w:semiHidden="0" w:uiPriority="68" w:unhideWhenUsed="0"/>
-    <w:lsdException w:name="Medium Grid 3 Accent 5" w:semiHidden="0" w:uiPriority="69" w:unhideWhenUsed="0"/>
-    <w:lsdException w:name="Dark List Accent 5" w:semiHidden="0" w:uiPriority="70" w:unhideWhenUsed="0"/>
-    <w:lsdException w:name="Colorful Shading Accent 5" w:semiHidden="0" w:uiPriority="71" w:unhideWhenUsed="0"/>
-    <w:lsdException w:name="Colorful List Accent 5" w:semiHidden="0" w:uiPriority="72" w:unhideWhenUsed="0"/>
-    <w:lsdException w:name="Colorful Grid Accent 5" w:semiHidden="0" w:uiPriority="73" w:unhideWhenUsed="0"/>
-    <w:lsdException w:name="Light Shading Accent 6" w:semiHidden="0" w:uiPriority="60" w:unhideWhenUsed="0"/>
-    <w:lsdException w:name="Light List Accent 6" w:semiHidden="0" w:uiPriority="61" w:unhideWhenUsed="0"/>
-    <w:lsdException w:name="Light Grid Accent 6" w:semiHidden="0" w:uiPriority="62" w:unhideWhenUsed="0"/>
-    <w:lsdException w:name="Medium Shading 1 Accent 6" w:semiHidden="0" w:uiPriority="63" w:unhideWhenUsed="0"/>
-    <w:lsdException w:name="Medium Shading 2 Accent 6" w:semiHidden="0" w:uiPriority="64" w:unhideWhenUsed="0"/>
-    <w:lsdException w:name="Medium List 1 Accent 6" w:semiHidden="0" w:uiPriority="65" w:unhideWhenUsed="0"/>
-    <w:lsdException w:name="Medium List 2 Accent 6" w:semiHidden="0" w:uiPriority="66" w:unhideWhenUsed="0"/>
-    <w:lsdException w:name="Medium Grid 1 Accent 6" w:semiHidden="0" w:uiPriority="67" w:unhideWhenUsed="0"/>
-    <w:lsdException w:name="Medium Grid 2 Accent 6" w:semiHidden="0" w:uiPriority="68" w:unhideWhenUsed="0"/>
-    <w:lsdException w:name="Medium Grid 3 Accent 6" w:semiHidden="0" w:uiPriority="69" w:unhideWhenUsed="0"/>
-    <w:lsdException w:name="Dark List Accent 6" w:semiHidden="0" w:uiPriority="70" w:unhideWhenUsed="0"/>
-    <w:lsdException w:name="Colorful Shading Accent 6" w:semiHidden="0" w:uiPriority="71" w:unhideWhenUsed="0"/>
-    <w:lsdException w:name="Colorful List Accent 6" w:semiHidden="0" w:uiPriority="72" w:unhideWhenUsed="0"/>
-    <w:lsdException w:name="Colorful Grid Accent 6" w:semiHidden="0" w:uiPriority="73" w:unhideWhenUsed="0"/>
-    <w:lsdException w:name="Subtle Emphasis" w:semiHidden="0" w:uiPriority="19" w:unhideWhenUsed="0" w:qFormat="1"/>
-    <w:lsdException w:name="Intense Emphasis" w:semiHidden="0" w:uiPriority="21" w:unhideWhenUsed="0" w:qFormat="1"/>
-    <w:lsdException w:name="Subtle Reference" w:semiHidden="0" w:uiPriority="31" w:unhideWhenUsed="0" w:qFormat="1"/>
-    <w:lsdException w:name="Intense Reference" w:semiHidden="0" w:uiPriority="32" w:unhideWhenUsed="0" w:qFormat="1"/>
-    <w:lsdException w:name="Book Title" w:semiHidden="0" w:uiPriority="33" w:unhideWhenUsed="0" w:qFormat="1"/>
-    <w:lsdException w:name="Bibliography" w:uiPriority="37"/>
-    <w:lsdException w:name="TOC Heading" w:uiPriority="39" w:qFormat="1"/>
-  </w:latentStyles>
-  <w:style w:type="paragraph" w:default="1" w:styleId="Normal">
-    <w:name w:val="Normal"/>
-    <w:qFormat/>
-  </w:style>
-  <w:style w:type="character" w:default="1" w:styleId="DefaultParagraphFont">
-    <w:name w:val="Default Paragraph Font"/>
-    <w:uiPriority w:val="1"/>
-    <w:semiHidden/>
-    <w:unhideWhenUsed/>
-  </w:style>
-  <w:style w:type="table" w:default="1" w:styleId="TableNormal">
-    <w:name w:val="Normal Table"/>
-    <w:uiPriority w:val="99"/>
-    <w:semiHidden/>
-    <w:unhideWhenUsed/>
-    <w:tblPr>
-      <w:tblInd w:w="0" w:type="dxa"/>
-      <w:tblCellMar>
-        <w:top w:w="0" w:type="dxa"/>
-        <w:left w:w="108" w:type="dxa"/>
-        <w:bottom w:w="0" w:type="dxa"/>
-        <w:right w:w="108" w:type="dxa"/>
-      </w:tblCellMar>
-    </w:tblPr>
-  </w:style>
-  <w:style w:type="numbering" w:default="1" w:styleId="NoList">
-    <w:name w:val="No List"/>
-    <w:uiPriority w:val="99"/>
-    <w:semiHidden/>
-    <w:unhideWhenUsed/>
-  </w:style>
-  <w:style w:type="character" w:styleId="Hyperlink">
-    <w:name w:val="Hyperlink"/>
-    <w:basedOn w:val="DefaultParagraphFont"/>
-    <w:uiPriority w:val="99"/>
-    <w:unhideWhenUsed/>
-    <w:rsid w:val="00DF17AD"/>
-    <w:rPr>
-      <w:color w:val="0000FF" w:themeColor="hyperlink"/>
-      <w:u w:val="single"/>
-    </w:rPr>
-  </w:style>
-</w:styles>
-</file>
-
-<file path=word/stylesWithEffects.xml><?xml version="1.0" encoding="utf-8"?>
-<w:styles xmlns:wpc="http://schemas.microsoft.com/office/word/2010/wordprocessingCanvas" xmlns:mo="http://schemas.microsoft.com/office/mac/office/2008/main" xmlns:mc="http://schemas.openxmlformats.org/markup-compatibility/2006" xmlns:mv="urn:schemas-microsoft-com:mac:vml" xmlns:o="urn:schemas-microsoft-com:office:office" xmlns:r="http://schemas.openxmlformats.org/officeDocument/2006/relationships" xmlns:m="http://schemas.openxmlformats.org/officeDocument/2006/math" xmlns:v="urn:schemas-microsoft-com:vml" xmlns:wp14="http://schemas.microsoft.com/office/word/2010/wordprocessingDrawing" xmlns:wp="http://schemas.openxmlformats.org/drawingml/2006/wordprocessingDrawing" xmlns:w10="urn:schemas-microsoft-com:office:word" xmlns:w="http://schemas.openxmlformats.org/wordprocessingml/2006/main" xmlns:w14="http://schemas.microsoft.com/office/word/2010/wordml" xmlns:wpg="http://schemas.microsoft.com/office/word/2010/wordprocessingGroup" xmlns:wpi="http://schemas.microsoft.com/office/word/2010/wordprocessingInk" xmlns:wne="http://schemas.microsoft.com/office/word/2006/wordml" xmlns:wps="http://schemas.microsoft.com/office/word/2010/wordprocessingShape" mc:Ignorable="w14 wp14">
-  <w:docDefaults>
-    <w:rPrDefault>
-      <w:rPr>
-        <w:rFonts w:asciiTheme="minorHAnsi" w:eastAsiaTheme="minorHAnsi" w:hAnsiTheme="minorHAnsi" w:cstheme="minorBidi"/>
-        <w:sz w:val="22"/>
-        <w:szCs w:val="22"/>
-        <w:lang w:val="en-GB" w:eastAsia="en-US" w:bidi="ar-SA"/>
-      </w:rPr>
-    </w:rPrDefault>
-    <w:pPrDefault>
-      <w:pPr>
-        <w:spacing w:after="200" w:line="276" w:lineRule="auto"/>
-      </w:pPr>
-    </w:pPrDefault>
-  </w:docDefaults>
-  <w:latentStyles w:defLockedState="0" w:defUIPriority="99" w:defSemiHidden="1" w:defUnhideWhenUsed="1" w:defQFormat="0" w:count="276">
-    <w:lsdException w:name="Normal" w:semiHidden="0" w:uiPriority="0" w:unhideWhenUsed="0" w:qFormat="1"/>
-    <w:lsdException w:name="heading 1" w:semiHidden="0" w:uiPriority="9" w:unhideWhenUsed="0" w:qFormat="1"/>
-    <w:lsdException w:name="heading 2" w:uiPriority="9" w:qFormat="1"/>
-    <w:lsdException w:name="heading 3" w:uiPriority="9" w:qFormat="1"/>
-    <w:lsdException w:name="heading 4" w:uiPriority="9" w:qFormat="1"/>
-    <w:lsdException w:name="heading 5" w:uiPriority="9" w:qFormat="1"/>
-    <w:lsdException w:name="heading 6" w:uiPriority="9" w:qFormat="1"/>
-    <w:lsdException w:name="heading 7" w:uiPriority="9" w:qFormat="1"/>
-    <w:lsdException w:name="heading 8" w:uiPriority="9" w:qFormat="1"/>
-    <w:lsdException w:name="heading 9" w:uiPriority="9" w:qFormat="1"/>
-    <w:lsdException w:name="toc 1" w:uiPriority="39"/>
-    <w:lsdException w:name="toc 2" w:uiPriority="39"/>
-    <w:lsdException w:name="toc 3" w:uiPriority="39"/>
-    <w:lsdException w:name="toc 4" w:uiPriority="39"/>
-    <w:lsdException w:name="toc 5" w:uiPriority="39"/>
-    <w:lsdException w:name="toc 6" w:uiPriority="39"/>
-    <w:lsdException w:name="toc 7" w:uiPriority="39"/>
-    <w:lsdException w:name="toc 8" w:uiPriority="39"/>
-    <w:lsdException w:name="toc 9" w:uiPriority="39"/>
-    <w:lsdException w:name="caption" w:uiPriority="35" w:qFormat="1"/>
-    <w:lsdException w:name="Title" w:semiHidden="0" w:uiPriority="10" w:unhideWhenUsed="0" w:qFormat="1"/>
-    <w:lsdException w:name="Default Paragraph Font" w:uiPriority="1"/>
-    <w:lsdException w:name="Subtitle" w:semiHidden="0" w:uiPriority="11" w:unhideWhenUsed="0" w:qFormat="1"/>
-    <w:lsdException w:name="Strong" w:semiHidden="0" w:uiPriority="22" w:unhideWhenUsed="0" w:qFormat="1"/>
-    <w:lsdException w:name="Emphasis" w:semiHidden="0" w:uiPriority="20" w:unhideWhenUsed="0" w:qFormat="1"/>
-    <w:lsdException w:name="Table Grid" w:semiHidden="0" w:uiPriority="59" w:unhideWhenUsed="0"/>
-    <w:lsdException w:name="Placeholder Text" w:unhideWhenUsed="0"/>
-    <w:lsdException w:name="No Spacing" w:semiHidden="0" w:uiPriority="1" w:unhideWhenUsed="0" w:qFormat="1"/>
-    <w:lsdException w:name="Light Shading" w:semiHidden="0" w:uiPriority="60" w:unhideWhenUsed="0"/>
-    <w:lsdException w:name="Light List" w:semiHidden="0" w:uiPriority="61" w:unhideWhenUsed="0"/>
-    <w:lsdException w:name="Light Grid" w:semiHidden="0" w:uiPriority="62" w:unhideWhenUsed="0"/>
-    <w:lsdException w:name="Medium Shading 1" w:semiHidden="0" w:uiPriority="63" w:unhideWhenUsed="0"/>
-    <w:lsdException w:name="Medium Shading 2" w:semiHidden="0" w:uiPriority="64" w:unhideWhenUsed="0"/>
-    <w:lsdException w:name="Medium List 1" w:semiHidden="0" w:uiPriority="65" w:unhideWhenUsed="0"/>
-    <w:lsdException w:name="Medium List 2" w:semiHidden="0" w:uiPriority="66" w:unhideWhenUsed="0"/>
-    <w:lsdException w:name="Medium Grid 1" w:semiHidden="0" w:uiPriority="67" w:unhideWhenUsed="0"/>
-    <w:lsdException w:name="Medium Grid 2" w:semiHidden="0" w:uiPriority="68" w:unhideWhenUsed="0"/>
-    <w:lsdException w:name="Medium Grid 3" w:semiHidden="0" w:uiPriority="69" w:unhideWhenUsed="0"/>
-    <w:lsdException w:name="Dark List" w:semiHidden="0" w:uiPriority="70" w:unhideWhenUsed="0"/>
-    <w:lsdException w:name="Colorful Shading" w:semiHidden="0" w:uiPriority="71" w:unhideWhenUsed="0"/>
-    <w:lsdException w:name="Colorful List" w:semiHidden="0" w:uiPriority="72" w:unhideWhenUsed="0"/>
-    <w:lsdException w:name="Colorful Grid" w:semiHidden="0" w:uiPriority="73" w:unhideWhenUsed="0"/>
-    <w:lsdException w:name="Light Shading Accent 1" w:semiHidden="0" w:uiPriority="60" w:unhideWhenUsed="0"/>
-    <w:lsdException w:name="Light List Accent 1" w:semiHidden="0" w:uiPriority="61" w:unhideWhenUsed="0"/>
-    <w:lsdException w:name="Light Grid Accent 1" w:semiHidden="0" w:uiPriority="62" w:unhideWhenUsed="0"/>
-    <w:lsdException w:name="Medium Shading 1 Accent 1" w:semiHidden="0" w:uiPriority="63" w:unhideWhenUsed="0"/>
-    <w:lsdException w:name="Medium Shading 2 Accent 1" w:semiHidden="0" w:uiPriority="64" w:unhideWhenUsed="0"/>
-    <w:lsdException w:name="Medium List 1 Accent 1" w:semiHidden="0" w:uiPriority="65" w:unhideWhenUsed="0"/>
-    <w:lsdException w:name="Revision" w:unhideWhenUsed="0"/>
-    <w:lsdException w:name="List Paragraph" w:semiHidden="0" w:uiPriority="34" w:unhideWhenUsed="0" w:qFormat="1"/>
-    <w:lsdException w:name="Quote" w:semiHidden="0" w:uiPriority="29" w:unhideWhenUsed="0" w:qFormat="1"/>
-    <w:lsdException w:name="Intense Quote" w:semiHidden="0" w:uiPriority="30" w:unhideWhenUsed="0" w:qFormat="1"/>
-    <w:lsdException w:name="Medium List 2 Accent 1" w:semiHidden="0" w:uiPriority="66" w:unhideWhenUsed="0"/>
-    <w:lsdException w:name="Medium Grid 1 Accent 1" w:semiHidden="0" w:uiPriority="67" w:unhideWhenUsed="0"/>
-    <w:lsdException w:name="Medium Grid 2 Accent 1" w:semiHidden="0" w:uiPriority="68" w:unhideWhenUsed="0"/>
-    <w:lsdException w:name="Medium Grid 3 Accent 1" w:semiHidden="0" w:uiPriority="69" w:unhideWhenUsed="0"/>
-    <w:lsdException w:name="Dark List Accent 1" w:semiHidden="0" w:uiPriority="70" w:unhideWhenUsed="0"/>
-    <w:lsdException w:name="Colorful Shading Accent 1" w:semiHidden="0" w:uiPriority="71" w:unhideWhenUsed="0"/>
-    <w:lsdException w:name="Colorful List Accent 1" w:semiHidden="0" w:uiPriority="72" w:unhideWhenUsed="0"/>
-    <w:lsdException w:name="Colorful Grid Accent 1" w:semiHidden="0" w:uiPriority="73" w:unhideWhenUsed="0"/>
-    <w:lsdException w:name="Light Shading Accent 2" w:semiHidden="0" w:uiPriority="60" w:unhideWhenUsed="0"/>
-    <w:lsdException w:name="Light List Accent 2" w:semiHidden="0" w:uiPriority="61" w:unhideWhenUsed="0"/>
-    <w:lsdException w:name="Light Grid Accent 2" w:semiHidden="0" w:uiPriority="62" w:unhideWhenUsed="0"/>
-    <w:lsdException w:name="Medium Shading 1 Accent 2" w:semiHidden="0" w:uiPriority="63" w:unhideWhenUsed="0"/>
-    <w:lsdException w:name="Medium Shading 2 Accent 2" w:semiHidden="0" w:uiPriority="64" w:unhideWhenUsed="0"/>
-    <w:lsdException w:name="Medium List 1 Accent 2" w:semiHidden="0" w:uiPriority="65" w:unhideWhenUsed="0"/>
-    <w:lsdException w:name="Medium List 2 Accent 2" w:semiHidden="0" w:uiPriority="66" w:unhideWhenUsed="0"/>
-    <w:lsdException w:name="Medium Grid 1 Accent 2" w:semiHidden="0" w:uiPriority="67" w:unhideWhenUsed="0"/>
-    <w:lsdException w:name="Medium Grid 2 Accent 2" w:semiHidden="0" w:uiPriority="68" w:unhideWhenUsed="0"/>
-    <w:lsdException w:name="Medium Grid 3 Accent 2" w:semiHidden="0" w:uiPriority="69" w:unhideWhenUsed="0"/>
-    <w:lsdException w:name="Dark List Accent 2" w:semiHidden="0" w:uiPriority="70" w:unhideWhenUsed="0"/>
-    <w:lsdException w:name="Colorful Shading Accent 2" w:semiHidden="0" w:uiPriority="71" w:unhideWhenUsed="0"/>
-    <w:lsdException w:name="Colorful List Accent 2" w:semiHidden="0" w:uiPriority="72" w:unhideWhenUsed="0"/>
-    <w:lsdException w:name="Colorful Grid Accent 2" w:semiHidden="0" w:uiPriority="73" w:unhideWhenUsed="0"/>
-    <w:lsdException w:name="Light Shading Accent 3" w:semiHidden="0" w:uiPriority="60" w:unhideWhenUsed="0"/>
-    <w:lsdException w:name="Light List Accent 3" w:semiHidden="0" w:uiPriority="61" w:unhideWhenUsed="0"/>
-    <w:lsdException w:name="Light Grid Accent 3" w:semiHidden="0" w:uiPriority="62" w:unhideWhenUsed="0"/>
-    <w:lsdException w:name="Medium Shading 1 Accent 3" w:semiHidden="0" w:uiPriority="63" w:unhideWhenUsed="0"/>
-    <w:lsdException w:name="Medium Shading 2 Accent 3" w:semiHidden="0" w:uiPriority="64" w:unhideWhenUsed="0"/>
-    <w:lsdException w:name="Medium List 1 Accent 3" w:semiHidden="0" w:uiPriority="65" w:unhideWhenUsed="0"/>
-    <w:lsdException w:name="Medium List 2 Accent 3" w:semiHidden="0" w:uiPriority="66" w:unhideWhenUsed="0"/>
-    <w:lsdException w:name="Medium Grid 1 Accent 3" w:semiHidden="0" w:uiPriority="67" w:unhideWhenUsed="0"/>
-    <w:lsdException w:name="Medium Grid 2 Accent 3" w:semiHidden="0" w:uiPriority="68" w:unhideWhenUsed="0"/>
-    <w:lsdException w:name="Medium Grid 3 Accent 3" w:semiHidden="0" w:uiPriority="69" w:unhideWhenUsed="0"/>
-    <w:lsdException w:name="Dark List Accent 3" w:semiHidden="0" w:uiPriority="70" w:unhideWhenUsed="0"/>
-    <w:lsdException w:name="Colorful Shading Accent 3" w:semiHidden="0" w:uiPriority="71" w:unhideWhenUsed="0"/>
-    <w:lsdException w:name="Colorful List Accent 3" w:semiHidden="0" w:uiPriority="72" w:unhideWhenUsed="0"/>
-    <w:lsdException w:name="Colorful Grid Accent 3" w:semiHidden="0" w:uiPriority="73" w:unhideWhenUsed="0"/>
-    <w:lsdException w:name="Light Shading Accent 4" w:semiHidden="0" w:uiPriority="60" w:unhideWhenUsed="0"/>
-    <w:lsdException w:name="Light List Accent 4" w:semiHidden="0" w:uiPriority="61" w:unhideWhenUsed="0"/>
-    <w:lsdException w:name="Light Grid Accent 4" w:semiHidden="0" w:uiPriority="62" w:unhideWhenUsed="0"/>
-    <w:lsdException w:name="Medium Shading 1 Accent 4" w:semiHidden="0" w:uiPriority="63" w:unhideWhenUsed="0"/>
-    <w:lsdException w:name="Medium Shading 2 Accent 4" w:semiHidden="0" w:uiPriority="64" w:unhideWhenUsed="0"/>
-    <w:lsdException w:name="Medium List 1 Accent 4" w:semiHidden="0" w:uiPriority="65" w:unhideWhenUsed="0"/>
-    <w:lsdException w:name="Medium List 2 Accent 4" w:semiHidden="0" w:uiPriority="66" w:unhideWhenUsed="0"/>
-    <w:lsdException w:name="Medium Grid 1 Accent 4" w:semiHidden="0" w:uiPriority="67" w:unhideWhenUsed="0"/>
-    <w:lsdException w:name="Medium Grid 2 Accent 4" w:semiHidden="0" w:uiPriority="68" w:unhideWhenUsed="0"/>
-    <w:lsdException w:name="Medium Grid 3 Accent 4" w:semiHidden="0" w:uiPriority="69" w:unhideWhenUsed="0"/>
-    <w:lsdException w:name="Dark List Accent 4" w:semiHidden="0" w:uiPriority="70" w:unhideWhenUsed="0"/>
-    <w:lsdException w:name="Colorful Shading Accent 4" w:semiHidden="0" w:uiPriority="71" w:unhideWhenUsed="0"/>
-    <w:lsdException w:name="Colorful List Accent 4" w:semiHidden="0" w:uiPriority="72" w:unhideWhenUsed="0"/>
-    <w:lsdException w:name="Colorful Grid Accent 4" w:semiHidden="0" w:uiPriority="73" w:unhideWhenUsed="0"/>
-    <w:lsdException w:name="Light Shading Accent 5" w:semiHidden="0" w:uiPriority="60" w:unhideWhenUsed="0"/>
-    <w:lsdException w:name="Light List Accent 5" w:semiHidden="0" w:uiPriority="61" w:unhideWhenUsed="0"/>
-    <w:lsdException w:name="Light Grid Accent 5" w:semiHidden="0" w:uiPriority="62" w:unhideWhenUsed="0"/>
-    <w:lsdException w:name="Medium Shading 1 Accent 5" w:semiHidden="0" w:uiPriority="63" w:unhideWhenUsed="0"/>
-    <w:lsdException w:name="Medium Shading 2 Accent 5" w:semiHidden="0" w:uiPriority="64" w:unhideWhenUsed="0"/>
-    <w:lsdException w:name="Medium List 1 Accent 5" w:semiHidden="0" w:uiPriority="65" w:unhideWhenUsed="0"/>
-    <w:lsdException w:name="Medium List 2 Accent 5" w:semiHidden="0" w:uiPriority="66" w:unhideWhenUsed="0"/>
-    <w:lsdException w:name="Medium Grid 1 Accent 5" w:semiHidden="0" w:uiPriority="67" w:unhideWhenUsed="0"/>
-    <w:lsdException w:name="Medium Grid 2 Accent 5" w:semiHidden="0" w:uiPriority="68" w:unhideWhenUsed="0"/>
-    <w:lsdException w:name="Medium Grid 3 Accent 5" w:semiHidden="0" w:uiPriority="69" w:unhideWhenUsed="0"/>
-    <w:lsdException w:name="Dark List Accent 5" w:semiHidden="0" w:uiPriority="70" w:unhideWhenUsed="0"/>
-    <w:lsdException w:name="Colorful Shading Accent 5" w:semiHidden="0" w:uiPriority="71" w:unhideWhenUsed="0"/>
-    <w:lsdException w:name="Colorful List Accent 5" w:semiHidden="0" w:uiPriority="72" w:unhideWhenUsed="0"/>
-    <w:lsdException w:name="Colorful Grid Accent 5" w:semiHidden="0" w:uiPriority="73" w:unhideWhenUsed="0"/>
-    <w:lsdException w:name="Light Shading Accent 6" w:semiHidden="0" w:uiPriority="60" w:unhideWhenUsed="0"/>
-    <w:lsdException w:name="Light List Accent 6" w:semiHidden="0" w:uiPriority="61" w:unhideWhenUsed="0"/>
-    <w:lsdException w:name="Light Grid Accent 6" w:semiHidden="0" w:uiPriority="62" w:unhideWhenUsed="0"/>
-    <w:lsdException w:name="Medium Shading 1 Accent 6" w:semiHidden="0" w:uiPriority="63" w:unhideWhenUsed="0"/>
-    <w:lsdException w:name="Medium Shading 2 Accent 6" w:semiHidden="0" w:uiPriority="64" w:unhideWhenUsed="0"/>
-    <w:lsdException w:name="Medium List 1 Accent 6" w:semiHidden="0" w:uiPriority="65" w:unhideWhenUsed="0"/>
-    <w:lsdException w:name="Medium List 2 Accent 6" w:semiHidden="0" w:uiPriority="66" w:unhideWhenUsed="0"/>
-    <w:lsdException w:name="Medium Grid 1 Accent 6" w:semiHidden="0" w:uiPriority="67" w:unhideWhenUsed="0"/>
-    <w:lsdException w:name="Medium Grid 2 Accent 6" w:semiHidden="0" w:uiPriority="68" w:unhideWhenUsed="0"/>
-    <w:lsdException w:name="Medium Grid 3 Accent 6" w:semiHidden="0" w:uiPriority="69" w:unhideWhenUsed="0"/>
-    <w:lsdException w:name="Dark List Accent 6" w:semiHidden="0" w:uiPriority="70" w:unhideWhenUsed="0"/>
-    <w:lsdException w:name="Colorful Shading Accent 6" w:semiHidden="0" w:uiPriority="71" w:unhideWhenUsed="0"/>
-    <w:lsdException w:name="Colorful List Accent 6" w:semiHidden="0" w:uiPriority="72" w:unhideWhenUsed="0"/>
-    <w:lsdException w:name="Colorful Grid Accent 6" w:semiHidden="0" w:uiPriority="73" w:unhideWhenUsed="0"/>
-    <w:lsdException w:name="Subtle Emphasis" w:semiHidden="0" w:uiPriority="19" w:unhideWhenUsed="0" w:qFormat="1"/>
-    <w:lsdException w:name="Intense Emphasis" w:semiHidden="0" w:uiPriority="21" w:unhideWhenUsed="0" w:qFormat="1"/>
-    <w:lsdException w:name="Subtle Reference" w:semiHidden="0" w:uiPriority="31" w:unhideWhenUsed="0" w:qFormat="1"/>
-    <w:lsdException w:name="Intense Reference" w:semiHidden="0" w:uiPriority="32" w:unhideWhenUsed="0" w:qFormat="1"/>
-    <w:lsdException w:name="Book Title" w:semiHidden="0" w:uiPriority="33" w:unhideWhenUsed="0" w:qFormat="1"/>
-    <w:lsdException w:name="Bibliography" w:uiPriority="37"/>
-    <w:lsdException w:name="TOC Heading" w:uiPriority="39" w:qFormat="1"/>
+  <w:latentStyles w:defLockedState="0" w:defUIPriority="99" w:defSemiHidden="0" w:defUnhideWhenUsed="0" w:defQFormat="0" w:count="371">
+    <w:lsdException w:name="Normal" w:uiPriority="0" w:qFormat="1"/>
+    <w:lsdException w:name="heading 1" w:uiPriority="9" w:qFormat="1"/>
+    <w:lsdException w:name="heading 2" w:semiHidden="1" w:uiPriority="9" w:unhideWhenUsed="1" w:qFormat="1"/>
+    <w:lsdException w:name="heading 3" w:semiHidden="1" w:uiPriority="9" w:unhideWhenUsed="1" w:qFormat="1"/>
+    <w:lsdException w:name="heading 4" w:semiHidden="1" w:uiPriority="9" w:unhideWhenUsed="1" w:qFormat="1"/>
+    <w:lsdException w:name="heading 5" w:semiHidden="1" w:uiPriority="9" w:unhideWhenUsed="1" w:qFormat="1"/>
+    <w:lsdException w:name="heading 6" w:semiHidden="1" w:uiPriority="9" w:unhideWhenUsed="1" w:qFormat="1"/>
+    <w:lsdException w:name="heading 7" w:semiHidden="1" w:uiPriority="9" w:unhideWhenUsed="1" w:qFormat="1"/>
+    <w:lsdException w:name="heading 8" w:semiHidden="1" w:uiPriority="9" w:unhideWhenUsed="1" w:qFormat="1"/>
+    <w:lsdException w:name="heading 9" w:semiHidden="1" w:uiPriority="9" w:unhideWhenUsed="1" w:qFormat="1"/>
+    <w:lsdException w:name="index 1" w:semiHidden="1" w:unhideWhenUsed="1"/>
+    <w:lsdException w:name="index 2" w:semiHidden="1" w:unhideWhenUsed="1"/>
+    <w:lsdException w:name="index 3" w:semiHidden="1" w:unhideWhenUsed="1"/>
+    <w:lsdException w:name="index 4" w:semiHidden="1" w:unhideWhenUsed="1"/>
+    <w:lsdException w:name="index 5" w:semiHidden="1" w:unhideWhenUsed="1"/>
+    <w:lsdException w:name="index 6" w:semiHidden="1" w:unhideWhenUsed="1"/>
+    <w:lsdException w:name="index 7" w:semiHidden="1" w:unhideWhenUsed="1"/>
+    <w:lsdException w:name="index 8" w:semiHidden="1" w:unhideWhenUsed="1"/>
+    <w:lsdException w:name="index 9" w:semiHidden="1" w:unhideWhenUsed="1"/>
+    <w:lsdException w:name="toc 1" w:semiHidden="1" w:uiPriority="39" w:unhideWhenUsed="1"/>
+    <w:lsdException w:name="toc 2" w:semiHidden="1" w:uiPriority="39" w:unhideWhenUsed="1"/>
+    <w:lsdException w:name="toc 3" w:semiHidden="1" w:uiPriority="39" w:unhideWhenUsed="1"/>
+    <w:lsdException w:name="toc 4" w:semiHidden="1" w:uiPriority="39" w:unhideWhenUsed="1"/>
+    <w:lsdException w:name="toc 5" w:semiHidden="1" w:uiPriority="39" w:unhideWhenUsed="1"/>
+    <w:lsdException w:name="toc 6" w:semiHidden="1" w:uiPriority="39" w:unhideWhenUsed="1"/>
+    <w:lsdException w:name="toc 7" w:semiHidden="1" w:uiPriority="39" w:unhideWhenUsed="1"/>
+    <w:lsdException w:name="toc 8" w:semiHidden="1" w:uiPriority="39" w:unhideWhenUsed="1"/>
+    <w:lsdException w:name="toc 9" w:semiHidden="1" w:uiPriority="39" w:unhideWhenUsed="1"/>
+    <w:lsdException w:name="Normal Indent" w:semiHidden="1" w:unhideWhenUsed="1"/>
+    <w:lsdException w:name="footnote text" w:semiHidden="1" w:unhideWhenUsed="1"/>
+    <w:lsdException w:name="annotation text" w:semiHidden="1" w:unhideWhenUsed="1"/>
+    <w:lsdException w:name="header" w:semiHidden="1" w:unhideWhenUsed="1"/>
+    <w:lsdException w:name="footer" w:semiHidden="1" w:unhideWhenUsed="1"/>
+    <w:lsdException w:name="index heading" w:semiHidden="1" w:unhideWhenUsed="1"/>
+    <w:lsdException w:name="caption" w:semiHidden="1" w:uiPriority="35" w:unhideWhenUsed="1" w:qFormat="1"/>
+    <w:lsdException w:name="table of figures" w:semiHidden="1" w:unhideWhenUsed="1"/>
+    <w:lsdException w:name="envelope address" w:semiHidden="1" w:unhideWhenUsed="1"/>
+    <w:lsdException w:name="envelope return" w:semiHidden="1" w:unhideWhenUsed="1"/>
+    <w:lsdException w:name="footnote reference" w:semiHidden="1" w:unhideWhenUsed="1"/>
+    <w:lsdException w:name="annotation reference" w:semiHidden="1" w:unhideWhenUsed="1"/>
+    <w:lsdException w:name="line number" w:semiHidden="1" w:unhideWhenUsed="1"/>
+    <w:lsdException w:name="page number" w:semiHidden="1" w:unhideWhenUsed="1"/>
+    <w:lsdException w:name="endnote reference" w:semiHidden="1" w:unhideWhenUsed="1"/>
+    <w:lsdException w:name="endnote text" w:semiHidden="1" w:unhideWhenUsed="1"/>
+    <w:lsdException w:name="table of authorities" w:semiHidden="1" w:unhideWhenUsed="1"/>
+    <w:lsdException w:name="macro" w:semiHidden="1" w:unhideWhenUsed="1"/>
+    <w:lsdException w:name="toa heading" w:semiHidden="1" w:unhideWhenUsed="1"/>
+    <w:lsdException w:name="List" w:semiHidden="1" w:unhideWhenUsed="1"/>
+    <w:lsdException w:name="List Bullet" w:semiHidden="1" w:unhideWhenUsed="1"/>
+    <w:lsdException w:name="List Number" w:semiHidden="1" w:unhideWhenUsed="1"/>
+    <w:lsdException w:name="List 2" w:semiHidden="1" w:unhideWhenUsed="1"/>
+    <w:lsdException w:name="List 3" w:semiHidden="1" w:unhideWhenUsed="1"/>
+    <w:lsdException w:name="List 4" w:semiHidden="1" w:unhideWhenUsed="1"/>
+    <w:lsdException w:name="List 5" w:semiHidden="1" w:unhideWhenUsed="1"/>
+    <w:lsdException w:name="List Bullet 2" w:semiHidden="1" w:unhideWhenUsed="1"/>
+    <w:lsdException w:name="List Bullet 3" w:semiHidden="1" w:unhideWhenUsed="1"/>
+    <w:lsdException w:name="List Bullet 4" w:semiHidden="1" w:unhideWhenUsed="1"/>
+    <w:lsdException w:name="List Bullet 5" w:semiHidden="1" w:unhideWhenUsed="1"/>
+    <w:lsdException w:name="List Number 2" w:semiHidden="1" w:unhideWhenUsed="1"/>
+    <w:lsdException w:name="List Number 3" w:semiHidden="1" w:unhideWhenUsed="1"/>
+    <w:lsdException w:name="List Number 4" w:semiHidden="1" w:unhideWhenUsed="1"/>
+    <w:lsdException w:name="List Number 5" w:semiHidden="1" w:unhideWhenUsed="1"/>
+    <w:lsdException w:name="Title" w:uiPriority="10" w:qFormat="1"/>
+    <w:lsdException w:name="Closing" w:semiHidden="1" w:unhideWhenUsed="1"/>
+    <w:lsdException w:name="Signature" w:semiHidden="1" w:unhideWhenUsed="1"/>
+    <w:lsdException w:name="Default Paragraph Font" w:semiHidden="1" w:uiPriority="1" w:unhideWhenUsed="1"/>
+    <w:lsdException w:name="Body Text" w:semiHidden="1" w:unhideWhenUsed="1"/>
+    <w:lsdException w:name="Body Text Indent" w:semiHidden="1" w:unhideWhenUsed="1"/>
+    <w:lsdException w:name="List Continue" w:semiHidden="1" w:unhideWhenUsed="1"/>
+    <w:lsdException w:name="List Continue 2" w:semiHidden="1" w:unhideWhenUsed="1"/>
+    <w:lsdException w:name="List Continue 3" w:semiHidden="1" w:unhideWhenUsed="1"/>
+    <w:lsdException w:name="List Continue 4" w:semiHidden="1" w:unhideWhenUsed="1"/>
+    <w:lsdException w:name="List Continue 5" w:semiHidden="1" w:unhideWhenUsed="1"/>
+    <w:lsdException w:name="Message Header" w:semiHidden="1" w:unhideWhenUsed="1"/>
+    <w:lsdException w:name="Subtitle" w:uiPriority="11" w:qFormat="1"/>
+    <w:lsdException w:name="Salutation" w:semiHidden="1" w:unhideWhenUsed="1"/>
+    <w:lsdException w:name="Date" w:semiHidden="1" w:unhideWhenUsed="1"/>
+    <w:lsdException w:name="Body Text First Indent" w:semiHidden="1" w:unhideWhenUsed="1"/>
+    <w:lsdException w:name="Body Text First Indent 2" w:semiHidden="1" w:unhideWhenUsed="1"/>
+    <w:lsdException w:name="Note Heading" w:semiHidden="1" w:unhideWhenUsed="1"/>
+    <w:lsdException w:name="Body Text 2" w:semiHidden="1" w:unhideWhenUsed="1"/>
+    <w:lsdException w:name="Body Text 3" w:semiHidden="1" w:unhideWhenUsed="1"/>
+    <w:lsdException w:name="Body Text Indent 2" w:semiHidden="1" w:unhideWhenUsed="1"/>
+    <w:lsdException w:name="Body Text Indent 3" w:semiHidden="1" w:unhideWhenUsed="1"/>
+    <w:lsdException w:name="Block Text" w:semiHidden="1" w:unhideWhenUsed="1"/>
+    <w:lsdException w:name="Hyperlink" w:semiHidden="1" w:unhideWhenUsed="1"/>
+    <w:lsdException w:name="FollowedHyperlink" w:semiHidden="1" w:unhideWhenUsed="1"/>
+    <w:lsdException w:name="Strong" w:uiPriority="22" w:qFormat="1"/>
+    <w:lsdException w:name="Emphasis" w:uiPriority="20" w:qFormat="1"/>
+    <w:lsdException w:name="Document Map" w:semiHidden="1" w:unhideWhenUsed="1"/>
+    <w:lsdException w:name="Plain Text" w:semiHidden="1" w:unhideWhenUsed="1"/>
+    <w:lsdException w:name="E-mail Signature" w:semiHidden="1" w:unhideWhenUsed="1"/>
+    <w:lsdException w:name="HTML Top of Form" w:semiHidden="1" w:unhideWhenUsed="1"/>
+    <w:lsdException w:name="HTML Bottom of Form" w:semiHidden="1" w:unhideWhenUsed="1"/>
+    <w:lsdException w:name="Normal (Web)" w:semiHidden="1" w:unhideWhenUsed="1"/>
+    <w:lsdException w:name="HTML Acronym" w:semiHidden="1" w:unhideWhenUsed="1"/>
+    <w:lsdException w:name="HTML Address" w:semiHidden="1" w:unhideWhenUsed="1"/>
+    <w:lsdException w:name="HTML Cite" w:semiHidden="1" w:unhideWhenUsed="1"/>
+    <w:lsdException w:name="HTML Code" w:semiHidden="1" w:unhideWhenUsed="1"/>
+    <w:lsdException w:name="HTML Definition" w:semiHidden="1" w:unhideWhenUsed="1"/>
+    <w:lsdException w:name="HTML Keyboard" w:semiHidden="1" w:unhideWhenUsed="1"/>
+    <w:lsdException w:name="HTML Preformatted" w:semiHidden="1" w:unhideWhenUsed="1"/>
+    <w:lsdException w:name="HTML Sample" w:semiHidden="1" w:unhideWhenUsed="1"/>
+    <w:lsdException w:name="HTML Typewriter" w:semiHidden="1" w:unhideWhenUsed="1"/>
+    <w:lsdException w:name="HTML Variable" w:semiHidden="1" w:unhideWhenUsed="1"/>
+    <w:lsdException w:name="Normal Table" w:semiHidden="1" w:unhideWhenUsed="1"/>
+    <w:lsdException w:name="annotation subject" w:semiHidden="1" w:unhideWhenUsed="1"/>
+    <w:lsdException w:name="No List" w:semiHidden="1" w:unhideWhenUsed="1"/>
+    <w:lsdException w:name="Outline List 1" w:semiHidden="1" w:unhideWhenUsed="1"/>
+    <w:lsdException w:name="Outline List 2" w:semiHidden="1" w:unhideWhenUsed="1"/>
+    <w:lsdException w:name="Outline List 3" w:semiHidden="1" w:unhideWhenUsed="1"/>
+    <w:lsdException w:name="Table Simple 1" w:semiHidden="1" w:unhideWhenUsed="1"/>
+    <w:lsdException w:name="Table Simple 2" w:semiHidden="1" w:unhideWhenUsed="1"/>
+    <w:lsdException w:name="Table Simple 3" w:semiHidden="1" w:unhideWhenUsed="1"/>
+    <w:lsdException w:name="Table Classic 1" w:semiHidden="1" w:unhideWhenUsed="1"/>
+    <w:lsdException w:name="Table Classic 2" w:semiHidden="1" w:unhideWhenUsed="1"/>
+    <w:lsdException w:name="Table Classic 3" w:semiHidden="1" w:unhideWhenUsed="1"/>
+    <w:lsdException w:name="Table Classic 4" w:semiHidden="1" w:unhideWhenUsed="1"/>
+    <w:lsdException w:name="Table Colorful 1" w:semiHidden="1" w:unhideWhenUsed="1"/>
+    <w:lsdException w:name="Table Colorful 2" w:semiHidden="1" w:unhideWhenUsed="1"/>
+    <w:lsdException w:name="Table Colorful 3" w:semiHidden="1" w:unhideWhenUsed="1"/>
+    <w:lsdException w:name="Table Columns 1" w:semiHidden="1" w:unhideWhenUsed="1"/>
+    <w:lsdException w:name="Table Columns 2" w:semiHidden="1" w:unhideWhenUsed="1"/>
+    <w:lsdException w:name="Table Columns 3" w:semiHidden="1" w:unhideWhenUsed="1"/>
+    <w:lsdException w:name="Table Columns 4" w:semiHidden="1" w:unhideWhenUsed="1"/>
+    <w:lsdException w:name="Table Columns 5" w:semiHidden="1" w:unhideWhenUsed="1"/>
+    <w:lsdException w:name="Table Grid 1" w:semiHidden="1" w:unhideWhenUsed="1"/>
+    <w:lsdException w:name="Table Grid 2" w:semiHidden="1" w:unhideWhenUsed="1"/>
+    <w:lsdException w:name="Table Grid 3" w:semiHidden="1" w:unhideWhenUsed="1"/>
+    <w:lsdException w:name="Table Grid 4" w:semiHidden="1" w:unhideWhenUsed="1"/>
+    <w:lsdException w:name="Table Grid 5" w:semiHidden="1" w:unhideWhenUsed="1"/>
+    <w:lsdException w:name="Table Grid 6" w:semiHidden="1" w:unhideWhenUsed="1"/>
+    <w:lsdException w:name="Table Grid 7" w:semiHidden="1" w:unhideWhenUsed="1"/>
+    <w:lsdException w:name="Table Grid 8" w:semiHidden="1" w:unhideWhenUsed="1"/>
+    <w:lsdException w:name="Table List 1" w:semiHidden="1" w:unhideWhenUsed="1"/>
+    <w:lsdException w:name="Table List 2" w:semiHidden="1" w:unhideWhenUsed="1"/>
+    <w:lsdException w:name="Table List 3" w:semiHidden="1" w:unhideWhenUsed="1"/>
+    <w:lsdException w:name="Table List 4" w:semiHidden="1" w:unhideWhenUsed="1"/>
+    <w:lsdException w:name="Table List 5" w:semiHidden="1" w:unhideWhenUsed="1"/>
+    <w:lsdException w:name="Table List 6" w:semiHidden="1" w:unhideWhenUsed="1"/>
+    <w:lsdException w:name="Table List 7" w:semiHidden="1" w:unhideWhenUsed="1"/>
+    <w:lsdException w:name="Table List 8" w:semiHidden="1" w:unhideWhenUsed="1"/>
+    <w:lsdException w:name="Table 3D effects 1" w:semiHidden="1" w:unhideWhenUsed="1"/>
+    <w:lsdException w:name="Table 3D effects 2" w:semiHidden="1" w:unhideWhenUsed="1"/>
+    <w:lsdException w:name="Table 3D effects 3" w:semiHidden="1" w:unhideWhenUsed="1"/>
+    <w:lsdException w:name="Table Contemporary" w:semiHidden="1" w:unhideWhenUsed="1"/>
+    <w:lsdException w:name="Table Elegant" w:semiHidden="1" w:unhideWhenUsed="1"/>
+    <w:lsdException w:name="Table Professional" w:semiHidden="1" w:unhideWhenUsed="1"/>
+    <w:lsdException w:name="Table Subtle 1" w:semiHidden="1" w:unhideWhenUsed="1"/>
+    <w:lsdException w:name="Table Subtle 2" w:semiHidden="1" w:unhideWhenUsed="1"/>
+    <w:lsdException w:name="Table Web 1" w:semiHidden="1" w:unhideWhenUsed="1"/>
+    <w:lsdException w:name="Table Web 2" w:semiHidden="1" w:unhideWhenUsed="1"/>
+    <w:lsdException w:name="Table Web 3" w:semiHidden="1" w:unhideWhenUsed="1"/>
+    <w:lsdException w:name="Balloon Text" w:semiHidden="1" w:unhideWhenUsed="1"/>
+    <w:lsdException w:name="Table Grid" w:uiPriority="59"/>
+    <w:lsdException w:name="Table Theme" w:semiHidden="1" w:unhideWhenUsed="1"/>
+    <w:lsdException w:name="Placeholder Text" w:semiHidden="1"/>
+    <w:lsdException w:name="No Spacing" w:uiPriority="1" w:qFormat="1"/>
+    <w:lsdException w:name="Light Shading" w:uiPriority="60"/>
+    <w:lsdException w:name="Light List" w:uiPriority="61"/>
+    <w:lsdException w:name="Light Grid" w:uiPriority="62"/>
+    <w:lsdException w:name="Medium Shading 1" w:uiPriority="63"/>
+    <w:lsdException w:name="Medium Shading 2" w:uiPriority="64"/>
+    <w:lsdException w:name="Medium List 1" w:uiPriority="65"/>
+    <w:lsdException w:name="Medium List 2" w:uiPriority="66"/>
+    <w:lsdException w:name="Medium Grid 1" w:uiPriority="67"/>
+    <w:lsdException w:name="Medium Grid 2" w:uiPriority="68"/>
+    <w:lsdException w:name="Medium Grid 3" w:uiPriority="69"/>
+    <w:lsdException w:name="Dark List" w:uiPriority="70"/>
+    <w:lsdException w:name="Colorful Shading" w:uiPriority="71"/>
+    <w:lsdException w:name="Colorful List" w:uiPriority="72"/>
+    <w:lsdException w:name="Colorful Grid" w:uiPriority="73"/>
+    <w:lsdException w:name="Light Shading Accent 1" w:uiPriority="60"/>
+    <w:lsdException w:name="Light List Accent 1" w:uiPriority="61"/>
+    <w:lsdException w:name="Light Grid Accent 1" w:uiPriority="62"/>
+    <w:lsdException w:name="Medium Shading 1 Accent 1" w:uiPriority="63"/>
+    <w:lsdException w:name="Medium Shading 2 Accent 1" w:uiPriority="64"/>
+    <w:lsdException w:name="Medium List 1 Accent 1" w:uiPriority="65"/>
+    <w:lsdException w:name="Revision" w:semiHidden="1"/>
+    <w:lsdException w:name="List Paragraph" w:uiPriority="34" w:qFormat="1"/>
+    <w:lsdException w:name="Quote" w:uiPriority="29" w:qFormat="1"/>
+    <w:lsdException w:name="Intense Quote" w:uiPriority="30" w:qFormat="1"/>
+    <w:lsdException w:name="Medium List 2 Accent 1" w:uiPriority="66"/>
+    <w:lsdException w:name="Medium Grid 1 Accent 1" w:uiPriority="67"/>
+    <w:lsdException w:name="Medium Grid 2 Accent 1" w:uiPriority="68"/>
+    <w:lsdException w:name="Medium Grid 3 Accent 1" w:uiPriority="69"/>
+    <w:lsdException w:name="Dark List Accent 1" w:uiPriority="70"/>
+    <w:lsdException w:name="Colorful Shading Accent 1" w:uiPriority="71"/>
+    <w:lsdException w:name="Colorful List Accent 1" w:uiPriority="72"/>
+    <w:lsdException w:name="Colorful Grid Accent 1" w:uiPriority="73"/>
+    <w:lsdException w:name="Light Shading Accent 2" w:uiPriority="60"/>
+    <w:lsdException w:name="Light List Accent 2" w:uiPriority="61"/>
+    <w:lsdException w:name="Light Grid Accent 2" w:uiPriority="62"/>
+    <w:lsdException w:name="Medium Shading 1 Accent 2" w:uiPriority="63"/>
+    <w:lsdException w:name="Medium Shading 2 Accent 2" w:uiPriority="64"/>
+    <w:lsdException w:name="Medium List 1 Accent 2" w:uiPriority="65"/>
+    <w:lsdException w:name="Medium List 2 Accent 2" w:uiPriority="66"/>
+    <w:lsdException w:name="Medium Grid 1 Accent 2" w:uiPriority="67"/>
+    <w:lsdException w:name="Medium Grid 2 Accent 2" w:uiPriority="68"/>
+    <w:lsdException w:name="Medium Grid 3 Accent 2" w:uiPriority="69"/>
+    <w:lsdException w:name="Dark List Accent 2" w:uiPriority="70"/>
+    <w:lsdException w:name="Colorful Shading Accent 2" w:uiPriority="71"/>
+    <w:lsdException w:name="Colorful List Accent 2" w:uiPriority="72"/>
+    <w:lsdException w:name="Colorful Grid Accent 2" w:uiPriority="73"/>
+    <w:lsdException w:name="Light Shading Accent 3" w:uiPriority="60"/>
+    <w:lsdException w:name="Light List Accent 3" w:uiPriority="61"/>
+    <w:lsdException w:name="Light Grid Accent 3" w:uiPriority="62"/>
+    <w:lsdException w:name="Medium Shading 1 Accent 3" w:uiPriority="63"/>
+    <w:lsdException w:name="Medium Shading 2 Accent 3" w:uiPriority="64"/>
+    <w:lsdException w:name="Medium List 1 Accent 3" w:uiPriority="65"/>
+    <w:lsdException w:name="Medium List 2 Accent 3" w:uiPriority="66"/>
+    <w:lsdException w:name="Medium Grid 1 Accent 3" w:uiPriority="67"/>
+    <w:lsdException w:name="Medium Grid 2 Accent 3" w:uiPriority="68"/>
+    <w:lsdException w:name="Medium Grid 3 Accent 3" w:uiPriority="69"/>
+    <w:lsdException w:name="Dark List Accent 3" w:uiPriority="70"/>
+    <w:lsdException w:name="Colorful Shading Accent 3" w:uiPriority="71"/>
+    <w:lsdException w:name="Colorful List Accent 3" w:uiPriority="72"/>
+    <w:lsdException w:name="Colorful Grid Accent 3" w:uiPriority="73"/>
+    <w:lsdException w:name="Light Shading Accent 4" w:uiPriority="60"/>
+    <w:lsdException w:name="Light List Accent 4" w:uiPriority="61"/>
+    <w:lsdException w:name="Light Grid Accent 4" w:uiPriority="62"/>
+    <w:lsdException w:name="Medium Shading 1 Accent 4" w:uiPriority="63"/>
+    <w:lsdException w:name="Medium Shading 2 Accent 4" w:uiPriority="64"/>
+    <w:lsdException w:name="Medium List 1 Accent 4" w:uiPriority="65"/>
+    <w:lsdException w:name="Medium List 2 Accent 4" w:uiPriority="66"/>
+    <w:lsdException w:name="Medium Grid 1 Accent 4" w:uiPriority="67"/>
+    <w:lsdException w:name="Medium Grid 2 Accent 4" w:uiPriority="68"/>
+    <w:lsdException w:name="Medium Grid 3 Accent 4" w:uiPriority="69"/>
+    <w:lsdException w:name="Dark List Accent 4" w:uiPriority="70"/>
+    <w:lsdException w:name="Colorful Shading Accent 4" w:uiPriority="71"/>
+    <w:lsdException w:name="Colorful List Accent 4" w:uiPriority="72"/>
+    <w:lsdException w:name="Colorful Grid Accent 4" w:uiPriority="73"/>
+    <w:lsdException w:name="Light Shading Accent 5" w:uiPriority="60"/>
+    <w:lsdException w:name="Light List Accent 5" w:uiPriority="61"/>
+    <w:lsdException w:name="Light Grid Accent 5" w:uiPriority="62"/>
+    <w:lsdException w:name="Medium Shading 1 Accent 5" w:uiPriority="63"/>
+    <w:lsdException w:name="Medium Shading 2 Accent 5" w:uiPriority="64"/>
+    <w:lsdException w:name="Medium List 1 Accent 5" w:uiPriority="65"/>
+    <w:lsdException w:name="Medium List 2 Accent 5" w:uiPriority="66"/>
+    <w:lsdException w:name="Medium Grid 1 Accent 5" w:uiPriority="67"/>
+    <w:lsdException w:name="Medium Grid 2 Accent 5" w:uiPriority="68"/>
+    <w:lsdException w:name="Medium Grid 3 Accent 5" w:uiPriority="69"/>
+    <w:lsdException w:name="Dark List Accent 5" w:uiPriority="70"/>
+    <w:lsdException w:name="Colorful Shading Accent 5" w:uiPriority="71"/>
+    <w:lsdException w:name="Colorful List Accent 5" w:uiPriority="72"/>
+    <w:lsdException w:name="Colorful Grid Accent 5" w:uiPriority="73"/>
+    <w:lsdException w:name="Light Shading Accent 6" w:uiPriority="60"/>
+    <w:lsdException w:name="Light List Accent 6" w:uiPriority="61"/>
+    <w:lsdException w:name="Light Grid Accent 6" w:uiPriority="62"/>
+    <w:lsdException w:name="Medium Shading 1 Accent 6" w:uiPriority="63"/>
+    <w:lsdException w:name="Medium Shading 2 Accent 6" w:uiPriority="64"/>
+    <w:lsdException w:name="Medium List 1 Accent 6" w:uiPriority="65"/>
+    <w:lsdException w:name="Medium List 2 Accent 6" w:uiPriority="66"/>
+    <w:lsdException w:name="Medium Grid 1 Accent 6" w:uiPriority="67"/>
+    <w:lsdException w:name="Medium Grid 2 Accent 6" w:uiPriority="68"/>
+    <w:lsdException w:name="Medium Grid 3 Accent 6" w:uiPriority="69"/>
+    <w:lsdException w:name="Dark List Accent 6" w:uiPriority="70"/>
+    <w:lsdException w:name="Colorful Shading Accent 6" w:uiPriority="71"/>
+    <w:lsdException w:name="Colorful List Accent 6" w:uiPriority="72"/>
+    <w:lsdException w:name="Colorful Grid Accent 6" w:uiPriority="73"/>
+    <w:lsdException w:name="Subtle Emphasis" w:uiPriority="19" w:qFormat="1"/>
+    <w:lsdException w:name="Intense Emphasis" w:uiPriority="21" w:qFormat="1"/>
+    <w:lsdException w:name="Subtle Reference" w:uiPriority="31" w:qFormat="1"/>
+    <w:lsdException w:name="Intense Reference" w:uiPriority="32" w:qFormat="1"/>
+    <w:lsdException w:name="Book Title" w:uiPriority="33" w:qFormat="1"/>
+    <w:lsdException w:name="Bibliography" w:semiHidden="1" w:uiPriority="37" w:unhideWhenUsed="1"/>
+    <w:lsdException w:name="TOC Heading" w:semiHidden="1" w:uiPriority="39" w:unhideWhenUsed="1" w:qFormat="1"/>
+    <w:lsdException w:name="Grid Table 4" w:uiPriority="49"/>
+    <w:lsdException w:name="Grid Table 5 Dark" w:uiPriority="50"/>
+    <w:lsdException w:name="Grid Table 6 Colorful" w:uiPriority="51"/>
+    <w:lsdException w:name="Grid Table 7 Colorful" w:uiPriority="52"/>
+    <w:lsdException w:name="Grid Table 1 Light Accent 1" w:uiPriority="46"/>
+    <w:lsdException w:name="Grid Table 2 Accent 1" w:uiPriority="47"/>
+    <w:lsdException w:name="Grid Table 3 Accent 1" w:uiPriority="48"/>
+    <w:lsdException w:name="Grid Table 4 Accent 1" w:uiPriority="49"/>
+    <w:lsdException w:name="Grid Table 5 Dark Accent 1" w:uiPriority="50"/>
+    <w:lsdException w:name="Grid Table 6 Colorful Accent 1" w:uiPriority="51"/>
+    <w:lsdException w:name="Grid Table 7 Colorful Accent 1" w:uiPriority="52"/>
+    <w:lsdException w:name="Grid Table 1 Light Accent 2" w:uiPriority="46"/>
+    <w:lsdException w:name="Grid Table 2 Accent 2" w:uiPriority="47"/>
+    <w:lsdException w:name="Grid Table 3 Accent 2" w:uiPriority="48"/>
+    <w:lsdException w:name="Grid Table 4 Accent 2" w:uiPriority="49"/>
+    <w:lsdException w:name="Grid Table 5 Dark Accent 2" w:uiPriority="50"/>
+    <w:lsdException w:name="Grid Table 6 Colorful Accent 2" w:uiPriority="51"/>
+    <w:lsdException w:name="Grid Table 7 Colorful Accent 2" w:uiPriority="52"/>
+    <w:lsdException w:name="Grid Table 1 Light Accent 3" w:uiPriority="46"/>
+    <w:lsdException w:name="Grid Table 2 Accent 3" w:uiPriority="47"/>
+    <w:lsdException w:name="Grid Table 3 Accent 3" w:uiPriority="48"/>
+    <w:lsdException w:name="Grid Table 4 Accent 3" w:uiPriority="49"/>
+    <w:lsdException w:name="Grid Table 5 Dark Accent 3" w:uiPriority="50"/>
+    <w:lsdException w:name="Grid Table 6 Colorful Accent 3" w:uiPriority="51"/>
+    <w:lsdException w:name="Grid Table 7 Colorful Accent 3" w:uiPriority="52"/>
+    <w:lsdException w:name="Grid Table 1 Light Accent 4" w:uiPriority="46"/>
+    <w:lsdException w:name="Grid Table 2 Accent 4" w:uiPriority="47"/>
+    <w:lsdException w:name="Grid Table 3 Accent 4" w:uiPriority="48"/>
+    <w:lsdException w:name="Grid Table 4 Accent 4" w:uiPriority="49"/>
+    <w:lsdException w:name="Grid Table 5 Dark Accent 4" w:uiPriority="50"/>
+    <w:lsdException w:name="Grid Table 6 Colorful Accent 4" w:uiPriority="51"/>
+    <w:lsdException w:name="Grid Table 7 Colorful Accent 4" w:uiPriority="52"/>
+    <w:lsdException w:name="Grid Table 1 Light Accent 5" w:uiPriority="46"/>
+    <w:lsdException w:name="Grid Table 2 Accent 5" w:uiPriority="47"/>
+    <w:lsdException w:name="Grid Table 3 Accent 5" w:uiPriority="48"/>
+    <w:lsdException w:name="Grid Table 4 Accent 5" w:uiPriority="49"/>
+    <w:lsdException w:name="Grid Table 5 Dark Accent 5" w:uiPriority="50"/>
+    <w:lsdException w:name="Grid Table 6 Colorful Accent 5" w:uiPriority="51"/>
+    <w:lsdException w:name="Grid Table 7 Colorful Accent 5" w:uiPriority="52"/>
+    <w:lsdException w:name="Grid Table 1 Light Accent 6" w:uiPriority="46"/>
+    <w:lsdException w:name="Grid Table 2 Accent 6" w:uiPriority="47"/>
+    <w:lsdException w:name="Grid Table 3 Accent 6" w:uiPriority="48"/>
+    <w:lsdException w:name="Grid Table 4 Accent 6" w:uiPriority="49"/>
+    <w:lsdException w:name="Grid Table 5 Dark Accent 6" w:uiPriority="50"/>
+    <w:lsdException w:name="Grid Table 6 Colorful Accent 6" w:uiPriority="51"/>
+    <w:lsdException w:name="Grid Table 7 Colorful Accent 6" w:uiPriority="52"/>
+    <w:lsdException w:name="List Table 1 Light" w:uiPriority="46"/>
+    <w:lsdException w:name="List Table 2" w:uiPriority="47"/>
+    <w:lsdException w:name="List Table 3" w:uiPriority="48"/>
+    <w:lsdException w:name="List Table 4" w:uiPriority="49"/>
+    <w:lsdException w:name="List Table 5 Dark" w:uiPriority="50"/>
+    <w:lsdException w:name="List Table 6 Colorful" w:uiPriority="51"/>
+    <w:lsdException w:name="List Table 7 Colorful" w:uiPriority="52"/>
+    <w:lsdException w:name="List Table 1 Light Accent 1" w:uiPriority="46"/>
+    <w:lsdException w:name="List Table 2 Accent 1" w:uiPriority="47"/>
+    <w:lsdException w:name="List Table 3 Accent 1" w:uiPriority="48"/>
+    <w:lsdException w:name="List Table 4 Accent 1" w:uiPriority="49"/>
+    <w:lsdException w:name="List Table 5 Dark Accent 1" w:uiPriority="50"/>
+    <w:lsdException w:name="List Table 6 Colorful Accent 1" w:uiPriority="51"/>
+    <w:lsdException w:name="List Table 7 Colorful Accent 1" w:uiPriority="52"/>
+    <w:lsdException w:name="List Table 1 Light Accent 2" w:uiPriority="46"/>
+    <w:lsdException w:name="List Table 2 Accent 2" w:uiPriority="47"/>
+    <w:lsdException w:name="List Table 3 Accent 2" w:uiPriority="48"/>
+    <w:lsdException w:name="List Table 4 Accent 2" w:uiPriority="49"/>
+    <w:lsdException w:name="List Table 5 Dark Accent 2" w:uiPriority="50"/>
+    <w:lsdException w:name="List Table 6 Colorful Accent 2" w:uiPriority="51"/>
+    <w:lsdException w:name="List Table 7 Colorful Accent 2" w:uiPriority="52"/>
+    <w:lsdException w:name="List Table 1 Light Accent 3" w:uiPriority="46"/>
+    <w:lsdException w:name="List Table 2 Accent 3" w:uiPriority="47"/>
+    <w:lsdException w:name="List Table 3 Accent 3" w:uiPriority="48"/>
+    <w:lsdException w:name="List Table 4 Accent 3" w:uiPriority="49"/>
+    <w:lsdException w:name="List Table 5 Dark Accent 3" w:uiPriority="50"/>
+    <w:lsdException w:name="List Table 6 Colorful Accent 3" w:uiPriority="51"/>
+    <w:lsdException w:name="List Table 7 Colorful Accent 3" w:uiPriority="52"/>
+    <w:lsdException w:name="List Table 1 Light Accent 4" w:uiPriority="46"/>
+    <w:lsdException w:name="List Table 2 Accent 4" w:uiPriority="47"/>
+    <w:lsdException w:name="List Table 3 Accent 4" w:uiPriority="48"/>
+    <w:lsdException w:name="List Table 4 Accent 4" w:uiPriority="49"/>
+    <w:lsdException w:name="List Table 5 Dark Accent 4" w:uiPriority="50"/>
+    <w:lsdException w:name="List Table 6 Colorful Accent 4" w:uiPriority="51"/>
+    <w:lsdException w:name="List Table 7 Colorful Accent 4" w:uiPriority="52"/>
+    <w:lsdException w:name="List Table 1 Light Accent 5" w:uiPriority="46"/>
+    <w:lsdException w:name="List Table 2 Accent 5" w:uiPriority="47"/>
+    <w:lsdException w:name="List Table 3 Accent 5" w:uiPriority="48"/>
+    <w:lsdException w:name="List Table 4 Accent 5" w:uiPriority="49"/>
+    <w:lsdException w:name="List Table 5 Dark Accent 5" w:uiPriority="50"/>
+    <w:lsdException w:name="List Table 6 Colorful Accent 5" w:uiPriority="51"/>
+    <w:lsdException w:name="List Table 7 Colorful Accent 5" w:uiPriority="52"/>
+    <w:lsdException w:name="List Table 1 Light Accent 6" w:uiPriority="46"/>
+    <w:lsdException w:name="List Table 2 Accent 6" w:uiPriority="47"/>
+    <w:lsdException w:name="List Table 3 Accent 6" w:uiPriority="48"/>
+    <w:lsdException w:name="List Table 4 Accent 6" w:uiPriority="49"/>
+    <w:lsdException w:name="List Table 5 Dark Accent 6" w:uiPriority="50"/>
+    <w:lsdException w:name="List Table 6 Colorful Accent 6" w:uiPriority="51"/>
+    <w:lsdException w:name="List Table 7 Colorful Accent 6" w:uiPriority="52"/>
   </w:latentStyles>
   <w:style w:type="paragraph" w:default="1" w:styleId="Normal">
     <w:name w:val="Normal"/>

</xml_diff>